<commit_message>
modified:   Pertemuan 4/Pertemuan 4.blend 	modified:   Pertemuan 4/Pertemuan 4.blend1 	modified:   Pertemuan 4/Pertemuan 4.docx 	modified:   Pertemuna 5/Pertemuan 5.blend 	modified:   Pertemuna 5/Pertemuan 5.blend1
</commit_message>
<xml_diff>
--- a/Pertemuan 4/Pertemuan 4.docx
+++ b/Pertemuan 4/Pertemuan 4.docx
@@ -16,7 +16,7 @@
         <w:rPr>
           <w:rFonts w:cs="Times New Roman"/>
         </w:rPr>
-        <w:t>2</w:t>
+        <w:t>4</w:t>
       </w:r>
       <w:r>
         <w:rPr>
@@ -26,17 +26,7 @@
         <w:br/>
       </w:r>
       <w:r>
-        <w:rPr>
-          <w:rFonts w:cs="Times New Roman"/>
-          <w:lang w:val="en-US"/>
-        </w:rPr>
-        <w:t xml:space="preserve">MEMBUAT </w:t>
-      </w:r>
-      <w:r>
-        <w:rPr>
-          <w:rFonts w:cs="Times New Roman"/>
-        </w:rPr>
-        <w:t>ANIMASI</w:t>
+        <w:t>3D Modeling</w:t>
       </w:r>
     </w:p>
     <w:tbl>
@@ -715,51 +705,8 @@
         <w:t xml:space="preserve">Membuat </w:t>
       </w:r>
       <w:r>
-        <w:t>Animasi dari Karakter</w:t>
-      </w:r>
-    </w:p>
-    <w:p>
-      <w:pPr>
-        <w:pStyle w:val="DaftarParagraf"/>
-        <w:numPr>
-          <w:ilvl w:val="0"/>
-          <w:numId w:val="5"/>
-        </w:numPr>
-        <w:spacing w:line="360" w:lineRule="auto"/>
-        <w:rPr>
-          <w:b/>
-          <w:bCs/>
-          <w:lang w:val="en-US"/>
-        </w:rPr>
-      </w:pPr>
-      <w:proofErr w:type="spellStart"/>
-      <w:r>
-        <w:rPr>
-          <w:b/>
-          <w:bCs/>
-          <w:lang w:val="id-ID"/>
-        </w:rPr>
-        <w:t>Camera</w:t>
-      </w:r>
-      <w:proofErr w:type="spellEnd"/>
-      <w:r>
-        <w:rPr>
-          <w:b/>
-          <w:bCs/>
-          <w:lang w:val="id-ID"/>
-        </w:rPr>
-        <w:t xml:space="preserve"> </w:t>
-      </w:r>
-      <w:proofErr w:type="spellStart"/>
-      <w:r>
-        <w:rPr>
-          <w:b/>
-          <w:bCs/>
-          <w:lang w:val="id-ID"/>
-        </w:rPr>
-        <w:t>Movement</w:t>
-      </w:r>
-      <w:proofErr w:type="spellEnd"/>
+        <w:t>Karakter 3D</w:t>
+      </w:r>
     </w:p>
     <w:p>
       <w:pPr>
@@ -777,27 +724,7 @@
         <w:rPr>
           <w:lang w:val="id-ID"/>
         </w:rPr>
-        <w:t xml:space="preserve">Buka aplikasi Adobe </w:t>
-      </w:r>
-      <w:proofErr w:type="spellStart"/>
-      <w:r>
-        <w:rPr>
-          <w:lang w:val="id-ID"/>
-        </w:rPr>
-        <w:t>Animat</w:t>
-      </w:r>
-      <w:r>
-        <w:rPr>
-          <w:lang w:val="id-ID"/>
-        </w:rPr>
-        <w:t>e</w:t>
-      </w:r>
-      <w:proofErr w:type="spellEnd"/>
-      <w:r>
-        <w:rPr>
-          <w:lang w:val="id-ID"/>
-        </w:rPr>
-        <w:t xml:space="preserve"> dan buat proyek baru</w:t>
+        <w:t>Siapkan sketsa 2D yang akan dijadikan 3D</w:t>
       </w:r>
     </w:p>
     <w:p>
@@ -813,12 +740,13 @@
       <w:r>
         <w:rPr>
           <w:noProof/>
+          <w:lang w:val="en-US"/>
         </w:rPr>
         <w:drawing>
-          <wp:inline distT="0" distB="0" distL="0" distR="0" wp14:anchorId="023A2DF8" wp14:editId="22401C27">
-            <wp:extent cx="2743200" cy="1543201"/>
-            <wp:effectExtent l="0" t="0" r="0" b="0"/>
-            <wp:docPr id="1579054641" name="Gambar 1"/>
+          <wp:inline distT="0" distB="0" distL="0" distR="0" wp14:anchorId="588171C2" wp14:editId="315D4E13">
+            <wp:extent cx="3005844" cy="1691640"/>
+            <wp:effectExtent l="0" t="0" r="4445" b="3810"/>
+            <wp:docPr id="1328434429" name="Gambar 1"/>
             <wp:cNvGraphicFramePr>
               <a:graphicFrameLocks xmlns:a="http://schemas.openxmlformats.org/drawingml/2006/main" noChangeAspect="1"/>
             </wp:cNvGraphicFramePr>
@@ -847,7 +775,7 @@
                   <pic:spPr bwMode="auto">
                     <a:xfrm>
                       <a:off x="0" y="0"/>
-                      <a:ext cx="2749100" cy="1546520"/>
+                      <a:ext cx="3016993" cy="1697915"/>
                     </a:xfrm>
                     <a:prstGeom prst="rect">
                       <a:avLst/>
@@ -872,30 +800,17 @@
         <w:rPr>
           <w:lang w:val="id-ID"/>
         </w:rPr>
-        <w:t>2</w:t>
-      </w:r>
-      <w:r>
-        <w:t xml:space="preserve">.1 </w:t>
-      </w:r>
-      <w:r>
-        <w:t xml:space="preserve">Halaman </w:t>
-      </w:r>
-      <w:proofErr w:type="spellStart"/>
-      <w:r>
-        <w:t>Kerja</w:t>
-      </w:r>
-      <w:proofErr w:type="spellEnd"/>
-      <w:r>
-        <w:t xml:space="preserve"> Adobe </w:t>
-      </w:r>
-      <w:proofErr w:type="spellStart"/>
-      <w:r>
-        <w:rPr>
-          <w:lang w:val="id-ID"/>
-        </w:rPr>
-        <w:t>Animate</w:t>
-      </w:r>
-      <w:proofErr w:type="spellEnd"/>
+        <w:t>4.1</w:t>
+      </w:r>
+      <w:r>
+        <w:t xml:space="preserve"> </w:t>
+      </w:r>
+      <w:r>
+        <w:rPr>
+          <w:lang w:val="id-ID"/>
+        </w:rPr>
+        <w:t>Sketsa 2D Karakter</w:t>
+      </w:r>
     </w:p>
     <w:p>
       <w:pPr>
@@ -913,35 +828,7 @@
         <w:rPr>
           <w:lang w:val="id-ID"/>
         </w:rPr>
-        <w:t xml:space="preserve">Buat </w:t>
-      </w:r>
-      <w:r>
-        <w:rPr>
-          <w:i/>
-          <w:iCs/>
-          <w:lang w:val="id-ID"/>
-        </w:rPr>
-        <w:t>layer</w:t>
-      </w:r>
-      <w:r>
-        <w:rPr>
-          <w:lang w:val="id-ID"/>
-        </w:rPr>
-        <w:t xml:space="preserve"> ‘</w:t>
-      </w:r>
-      <w:proofErr w:type="spellStart"/>
-      <w:r>
-        <w:rPr>
-          <w:lang w:val="id-ID"/>
-        </w:rPr>
-        <w:t>Background</w:t>
-      </w:r>
-      <w:proofErr w:type="spellEnd"/>
-      <w:r>
-        <w:rPr>
-          <w:lang w:val="id-ID"/>
-        </w:rPr>
-        <w:t>’</w:t>
+        <w:t>Buka aplikasi Blender dan masukkan sketsa pada sumbu x dan y</w:t>
       </w:r>
     </w:p>
     <w:p>
@@ -957,12 +844,13 @@
       <w:r>
         <w:rPr>
           <w:noProof/>
+          <w:lang w:val="en-US"/>
         </w:rPr>
         <w:drawing>
-          <wp:inline distT="0" distB="0" distL="0" distR="0" wp14:anchorId="63EF3AA0" wp14:editId="26BCCD33">
-            <wp:extent cx="1722947" cy="1744980"/>
-            <wp:effectExtent l="0" t="0" r="0" b="7620"/>
-            <wp:docPr id="1487441435" name="Gambar 2"/>
+          <wp:inline distT="0" distB="0" distL="0" distR="0" wp14:anchorId="67BCC5D4" wp14:editId="2E620807">
+            <wp:extent cx="2965192" cy="1554480"/>
+            <wp:effectExtent l="0" t="0" r="6985" b="7620"/>
+            <wp:docPr id="780218033" name="Gambar 2"/>
             <wp:cNvGraphicFramePr>
               <a:graphicFrameLocks xmlns:a="http://schemas.openxmlformats.org/drawingml/2006/main" noChangeAspect="1"/>
             </wp:cNvGraphicFramePr>
@@ -970,13 +858,13 @@
               <a:graphicData uri="http://schemas.openxmlformats.org/drawingml/2006/picture">
                 <pic:pic xmlns:pic="http://schemas.openxmlformats.org/drawingml/2006/picture">
                   <pic:nvPicPr>
-                    <pic:cNvPr id="0" name="Picture 3"/>
+                    <pic:cNvPr id="0" name="Picture 2"/>
                     <pic:cNvPicPr>
                       <a:picLocks noChangeAspect="1" noChangeArrowheads="1"/>
                     </pic:cNvPicPr>
                   </pic:nvPicPr>
                   <pic:blipFill>
-                    <a:blip r:embed="rId8">
+                    <a:blip r:embed="rId8" cstate="print">
                       <a:extLst>
                         <a:ext uri="{28A0092B-C50C-407E-A947-70E740481C1C}">
                           <a14:useLocalDpi xmlns:a14="http://schemas.microsoft.com/office/drawing/2010/main" val="0"/>
@@ -991,7 +879,7 @@
                   <pic:spPr bwMode="auto">
                     <a:xfrm>
                       <a:off x="0" y="0"/>
-                      <a:ext cx="1725015" cy="1747075"/>
+                      <a:ext cx="2990770" cy="1567889"/>
                     </a:xfrm>
                     <a:prstGeom prst="rect">
                       <a:avLst/>
@@ -1011,12 +899,15 @@
     <w:p>
       <w:pPr>
         <w:pStyle w:val="Judul3"/>
-      </w:pPr>
-      <w:r>
-        <w:rPr>
-          <w:lang w:val="id-ID"/>
-        </w:rPr>
-        <w:t>2.</w:t>
+        <w:rPr>
+          <w:lang w:val="id-ID"/>
+        </w:rPr>
+      </w:pPr>
+      <w:r>
+        <w:rPr>
+          <w:lang w:val="id-ID"/>
+        </w:rPr>
+        <w:t>4.</w:t>
       </w:r>
       <w:r>
         <w:rPr>
@@ -1024,44 +915,19 @@
         </w:rPr>
         <w:t xml:space="preserve">2 </w:t>
       </w:r>
-      <w:proofErr w:type="spellStart"/>
-      <w:r>
-        <w:t>Membuat</w:t>
-      </w:r>
-      <w:proofErr w:type="spellEnd"/>
-      <w:r>
-        <w:t xml:space="preserve"> </w:t>
-      </w:r>
-      <w:r>
-        <w:rPr>
-          <w:i/>
-          <w:iCs/>
-        </w:rPr>
-        <w:t>layer</w:t>
-      </w:r>
-      <w:r>
-        <w:t xml:space="preserve"> </w:t>
-      </w:r>
-      <w:r>
-        <w:rPr>
-          <w:lang w:val="id-ID"/>
-        </w:rPr>
-        <w:t>‘</w:t>
-      </w:r>
-      <w:proofErr w:type="spellStart"/>
-      <w:r>
-        <w:rPr>
-          <w:lang w:val="id-ID"/>
-        </w:rPr>
-        <w:t>Background</w:t>
-      </w:r>
-      <w:proofErr w:type="spellEnd"/>
-      <w:r>
-        <w:rPr>
-          <w:lang w:val="id-ID"/>
-        </w:rPr>
-        <w:t>’</w:t>
-      </w:r>
+      <w:r>
+        <w:rPr>
+          <w:lang w:val="id-ID"/>
+        </w:rPr>
+        <w:t>Membuka Aplikasi Blender dan Menyiapkan Bahan</w:t>
+      </w:r>
+    </w:p>
+    <w:p>
+      <w:pPr>
+        <w:rPr>
+          <w:lang w:val="en-US"/>
+        </w:rPr>
+      </w:pPr>
     </w:p>
     <w:p>
       <w:pPr>
@@ -1089,6 +955,13 @@
           <w:lang w:val="en-US"/>
         </w:rPr>
       </w:pPr>
+      <w:r>
+        <w:rPr>
+          <w:lang w:val="id-ID"/>
+        </w:rPr>
+        <w:lastRenderedPageBreak/>
+        <w:t>Hapus kubus dan gantikan dengan piringan datar di menu ‘</w:t>
+      </w:r>
       <w:proofErr w:type="spellStart"/>
       <w:r>
         <w:rPr>
@@ -1096,36 +969,65 @@
           <w:iCs/>
           <w:lang w:val="id-ID"/>
         </w:rPr>
-        <w:lastRenderedPageBreak/>
-        <w:t>Import</w:t>
+        <w:t>Add</w:t>
       </w:r>
       <w:proofErr w:type="spellEnd"/>
       <w:r>
         <w:rPr>
-          <w:lang w:val="id-ID"/>
-        </w:rPr>
-        <w:t xml:space="preserve"> gambar </w:t>
-      </w:r>
-      <w:r>
-        <w:rPr>
-          <w:lang w:val="id-ID"/>
-        </w:rPr>
-        <w:t xml:space="preserve">untuk latar belakang </w:t>
-      </w:r>
-      <w:r>
-        <w:rPr>
-          <w:lang w:val="id-ID"/>
-        </w:rPr>
-        <w:t xml:space="preserve">dengan menekan </w:t>
+          <w:i/>
+          <w:iCs/>
+          <w:lang w:val="id-ID"/>
+        </w:rPr>
+        <w:t>’</w:t>
+      </w:r>
+      <w:r>
+        <w:rPr>
+          <w:lang w:val="id-ID"/>
+        </w:rPr>
+        <w:t>, pilih ‘</w:t>
       </w:r>
       <w:proofErr w:type="spellStart"/>
       <w:r>
         <w:rPr>
-          <w:lang w:val="id-ID"/>
-        </w:rPr>
-        <w:t>Ctrl+R</w:t>
+          <w:i/>
+          <w:iCs/>
+          <w:lang w:val="id-ID"/>
+        </w:rPr>
+        <w:t>Mesh</w:t>
       </w:r>
       <w:proofErr w:type="spellEnd"/>
+      <w:r>
+        <w:rPr>
+          <w:i/>
+          <w:iCs/>
+          <w:lang w:val="id-ID"/>
+        </w:rPr>
+        <w:t>’</w:t>
+      </w:r>
+      <w:r>
+        <w:rPr>
+          <w:lang w:val="id-ID"/>
+        </w:rPr>
+        <w:t>, dan pilih ‘</w:t>
+      </w:r>
+      <w:proofErr w:type="spellStart"/>
+      <w:r>
+        <w:rPr>
+          <w:i/>
+          <w:iCs/>
+          <w:lang w:val="id-ID"/>
+        </w:rPr>
+        <w:t>Plane</w:t>
+      </w:r>
+      <w:proofErr w:type="spellEnd"/>
+      <w:r>
+        <w:rPr>
+          <w:i/>
+          <w:iCs/>
+          <w:lang w:val="id-ID"/>
+        </w:rPr>
+        <w:t>’</w:t>
+      </w:r>
     </w:p>
     <w:p>
       <w:pPr>
@@ -1140,12 +1042,13 @@
       <w:r>
         <w:rPr>
           <w:noProof/>
+          <w:lang w:val="en-US"/>
         </w:rPr>
         <w:drawing>
-          <wp:inline distT="0" distB="0" distL="0" distR="0" wp14:anchorId="18848A5D" wp14:editId="12DD2979">
-            <wp:extent cx="2587159" cy="1455420"/>
-            <wp:effectExtent l="0" t="0" r="3810" b="0"/>
-            <wp:docPr id="973585351" name="Gambar 3"/>
+          <wp:inline distT="0" distB="0" distL="0" distR="0" wp14:anchorId="549DDA50" wp14:editId="3CC27BFB">
+            <wp:extent cx="2133600" cy="844716"/>
+            <wp:effectExtent l="0" t="0" r="0" b="0"/>
+            <wp:docPr id="1706960333" name="Gambar 3"/>
             <wp:cNvGraphicFramePr>
               <a:graphicFrameLocks xmlns:a="http://schemas.openxmlformats.org/drawingml/2006/main" noChangeAspect="1"/>
             </wp:cNvGraphicFramePr>
@@ -1153,13 +1056,13 @@
               <a:graphicData uri="http://schemas.openxmlformats.org/drawingml/2006/picture">
                 <pic:pic xmlns:pic="http://schemas.openxmlformats.org/drawingml/2006/picture">
                   <pic:nvPicPr>
-                    <pic:cNvPr id="0" name="Picture 5"/>
+                    <pic:cNvPr id="0" name="Picture 3"/>
                     <pic:cNvPicPr>
                       <a:picLocks noChangeAspect="1" noChangeArrowheads="1"/>
                     </pic:cNvPicPr>
                   </pic:nvPicPr>
                   <pic:blipFill>
-                    <a:blip r:embed="rId9" cstate="print">
+                    <a:blip r:embed="rId9">
                       <a:extLst>
                         <a:ext uri="{28A0092B-C50C-407E-A947-70E740481C1C}">
                           <a14:useLocalDpi xmlns:a14="http://schemas.microsoft.com/office/drawing/2010/main" val="0"/>
@@ -1174,7 +1077,7 @@
                   <pic:spPr bwMode="auto">
                     <a:xfrm>
                       <a:off x="0" y="0"/>
-                      <a:ext cx="2593738" cy="1459121"/>
+                      <a:ext cx="2149629" cy="851062"/>
                     </a:xfrm>
                     <a:prstGeom prst="rect">
                       <a:avLst/>
@@ -1199,7 +1102,7 @@
         <w:rPr>
           <w:lang w:val="id-ID"/>
         </w:rPr>
-        <w:t>2.</w:t>
+        <w:t>4.</w:t>
       </w:r>
       <w:r>
         <w:rPr>
@@ -1217,31 +1120,7 @@
         <w:rPr>
           <w:lang w:val="id-ID"/>
         </w:rPr>
-        <w:t xml:space="preserve">Hasil </w:t>
-      </w:r>
-      <w:proofErr w:type="spellStart"/>
-      <w:r>
-        <w:rPr>
-          <w:i/>
-          <w:iCs/>
-          <w:lang w:val="id-ID"/>
-        </w:rPr>
-        <w:t>i</w:t>
-      </w:r>
-      <w:r>
-        <w:rPr>
-          <w:i/>
-          <w:iCs/>
-          <w:lang w:val="id-ID"/>
-        </w:rPr>
-        <w:t>mport</w:t>
-      </w:r>
-      <w:proofErr w:type="spellEnd"/>
-      <w:r>
-        <w:rPr>
-          <w:lang w:val="id-ID"/>
-        </w:rPr>
-        <w:t xml:space="preserve"> gambar latar belakang</w:t>
+        <w:t>Menambahkan Objek Baru</w:t>
       </w:r>
     </w:p>
     <w:p>
@@ -1260,65 +1139,7 @@
         <w:rPr>
           <w:lang w:val="id-ID"/>
         </w:rPr>
-        <w:t xml:space="preserve">Kunci </w:t>
-      </w:r>
-      <w:r>
-        <w:rPr>
-          <w:i/>
-          <w:iCs/>
-          <w:lang w:val="id-ID"/>
-        </w:rPr>
-        <w:t>layer</w:t>
-      </w:r>
-      <w:r>
-        <w:rPr>
-          <w:lang w:val="id-ID"/>
-        </w:rPr>
-        <w:t xml:space="preserve"> ‘</w:t>
-      </w:r>
-      <w:proofErr w:type="spellStart"/>
-      <w:r>
-        <w:rPr>
-          <w:lang w:val="id-ID"/>
-        </w:rPr>
-        <w:t>Background’</w:t>
-      </w:r>
-      <w:r>
-        <w:rPr>
-          <w:lang w:val="id-ID"/>
-        </w:rPr>
-        <w:t>setelah</w:t>
-      </w:r>
-      <w:proofErr w:type="spellEnd"/>
-      <w:r>
-        <w:rPr>
-          <w:lang w:val="id-ID"/>
-        </w:rPr>
-        <w:t xml:space="preserve"> </w:t>
-      </w:r>
-      <w:proofErr w:type="spellStart"/>
-      <w:r>
-        <w:rPr>
-          <w:i/>
-          <w:iCs/>
-          <w:lang w:val="id-ID"/>
-        </w:rPr>
-        <w:t>import</w:t>
-      </w:r>
-      <w:proofErr w:type="spellEnd"/>
-      <w:r>
-        <w:rPr>
-          <w:i/>
-          <w:iCs/>
-          <w:lang w:val="id-ID"/>
-        </w:rPr>
-        <w:t xml:space="preserve"> </w:t>
-      </w:r>
-      <w:r>
-        <w:rPr>
-          <w:lang w:val="id-ID"/>
-        </w:rPr>
-        <w:t>gambar</w:t>
+        <w:t>Putar objek hingga seperti ini</w:t>
       </w:r>
     </w:p>
     <w:p>
@@ -1334,12 +1155,13 @@
       <w:r>
         <w:rPr>
           <w:noProof/>
+          <w:lang w:val="en-US"/>
         </w:rPr>
         <w:drawing>
-          <wp:inline distT="0" distB="0" distL="0" distR="0" wp14:anchorId="2F941D48" wp14:editId="2C97629E">
-            <wp:extent cx="1615440" cy="1623558"/>
-            <wp:effectExtent l="0" t="0" r="3810" b="0"/>
-            <wp:docPr id="2128932183" name="Gambar 4"/>
+          <wp:inline distT="0" distB="0" distL="0" distR="0" wp14:anchorId="6D04B267" wp14:editId="67B27912">
+            <wp:extent cx="1836420" cy="1219650"/>
+            <wp:effectExtent l="0" t="0" r="0" b="0"/>
+            <wp:docPr id="990526650" name="Gambar 4"/>
             <wp:cNvGraphicFramePr>
               <a:graphicFrameLocks xmlns:a="http://schemas.openxmlformats.org/drawingml/2006/main" noChangeAspect="1"/>
             </wp:cNvGraphicFramePr>
@@ -1347,13 +1169,13 @@
               <a:graphicData uri="http://schemas.openxmlformats.org/drawingml/2006/picture">
                 <pic:pic xmlns:pic="http://schemas.openxmlformats.org/drawingml/2006/picture">
                   <pic:nvPicPr>
-                    <pic:cNvPr id="0" name="Picture 7"/>
+                    <pic:cNvPr id="0" name="Picture 4"/>
                     <pic:cNvPicPr>
                       <a:picLocks noChangeAspect="1" noChangeArrowheads="1"/>
                     </pic:cNvPicPr>
                   </pic:nvPicPr>
                   <pic:blipFill>
-                    <a:blip r:embed="rId10">
+                    <a:blip r:embed="rId10" cstate="print">
                       <a:extLst>
                         <a:ext uri="{28A0092B-C50C-407E-A947-70E740481C1C}">
                           <a14:useLocalDpi xmlns:a14="http://schemas.microsoft.com/office/drawing/2010/main" val="0"/>
@@ -1368,7 +1190,7 @@
                   <pic:spPr bwMode="auto">
                     <a:xfrm>
                       <a:off x="0" y="0"/>
-                      <a:ext cx="1621218" cy="1629365"/>
+                      <a:ext cx="1849536" cy="1228361"/>
                     </a:xfrm>
                     <a:prstGeom prst="rect">
                       <a:avLst/>
@@ -1393,7 +1215,7 @@
         </w:rPr>
       </w:pPr>
       <w:r>
-        <w:t>2.</w:t>
+        <w:t>4.</w:t>
       </w:r>
       <w:r>
         <w:rPr>
@@ -1408,35 +1230,7 @@
         <w:rPr>
           <w:lang w:val="id-ID"/>
         </w:rPr>
-        <w:t xml:space="preserve">Mengunci </w:t>
-      </w:r>
-      <w:r>
-        <w:rPr>
-          <w:i/>
-          <w:iCs/>
-          <w:lang w:val="id-ID"/>
-        </w:rPr>
-        <w:t>layer</w:t>
-      </w:r>
-      <w:r>
-        <w:rPr>
-          <w:lang w:val="id-ID"/>
-        </w:rPr>
-        <w:t xml:space="preserve"> ‘</w:t>
-      </w:r>
-      <w:proofErr w:type="spellStart"/>
-      <w:r>
-        <w:rPr>
-          <w:lang w:val="id-ID"/>
-        </w:rPr>
-        <w:t>Background</w:t>
-      </w:r>
-      <w:proofErr w:type="spellEnd"/>
-      <w:r>
-        <w:rPr>
-          <w:lang w:val="id-ID"/>
-        </w:rPr>
-        <w:t>’</w:t>
+        <w:t>Memutar objek</w:t>
       </w:r>
     </w:p>
     <w:p>
@@ -1452,21 +1246,25 @@
         <w:rPr>
           <w:lang w:val="id-ID"/>
         </w:rPr>
-        <w:t xml:space="preserve">Buat </w:t>
-      </w:r>
-      <w:r>
-        <w:rPr>
-          <w:i/>
-          <w:iCs/>
-          <w:lang w:val="id-ID"/>
-        </w:rPr>
-        <w:t>layer</w:t>
-      </w:r>
-      <w:r>
-        <w:rPr>
-          <w:lang w:val="id-ID"/>
-        </w:rPr>
-        <w:t xml:space="preserve"> ‘Rumah’</w:t>
+        <w:t>Bentuk piringan hingga berbentuk seperti ini dengan tombol G untuk mengubah sudut objek</w:t>
+      </w:r>
+      <w:r>
+        <w:rPr>
+          <w:lang w:val="id-ID"/>
+        </w:rPr>
+        <w:t xml:space="preserve">, </w:t>
+      </w:r>
+      <w:r>
+        <w:rPr>
+          <w:lang w:val="id-ID"/>
+        </w:rPr>
+        <w:t>tombol E untuk menambahkan area berdasarkan sudut yang dipilih</w:t>
+      </w:r>
+      <w:r>
+        <w:rPr>
+          <w:lang w:val="id-ID"/>
+        </w:rPr>
+        <w:t>, tombol R untuk menyesuaikan arah objek, dan tombol S untuk menyesuaikan lebar objek</w:t>
       </w:r>
     </w:p>
     <w:p>
@@ -1481,10 +1279,10 @@
           <w:noProof/>
         </w:rPr>
         <w:drawing>
-          <wp:inline distT="0" distB="0" distL="0" distR="0" wp14:anchorId="0012E5F7" wp14:editId="37E67231">
-            <wp:extent cx="1737360" cy="1359484"/>
+          <wp:inline distT="0" distB="0" distL="0" distR="0" wp14:anchorId="770F3D1A" wp14:editId="316493C2">
+            <wp:extent cx="2026920" cy="1106987"/>
             <wp:effectExtent l="0" t="0" r="0" b="0"/>
-            <wp:docPr id="1278390045" name="Gambar 5"/>
+            <wp:docPr id="624441283" name="Gambar 5"/>
             <wp:cNvGraphicFramePr>
               <a:graphicFrameLocks xmlns:a="http://schemas.openxmlformats.org/drawingml/2006/main" noChangeAspect="1"/>
             </wp:cNvGraphicFramePr>
@@ -1492,13 +1290,13 @@
               <a:graphicData uri="http://schemas.openxmlformats.org/drawingml/2006/picture">
                 <pic:pic xmlns:pic="http://schemas.openxmlformats.org/drawingml/2006/picture">
                   <pic:nvPicPr>
-                    <pic:cNvPr id="0" name="Picture 9"/>
+                    <pic:cNvPr id="0" name="Picture 5"/>
                     <pic:cNvPicPr>
                       <a:picLocks noChangeAspect="1" noChangeArrowheads="1"/>
                     </pic:cNvPicPr>
                   </pic:nvPicPr>
                   <pic:blipFill>
-                    <a:blip r:embed="rId11">
+                    <a:blip r:embed="rId11" cstate="print">
                       <a:extLst>
                         <a:ext uri="{28A0092B-C50C-407E-A947-70E740481C1C}">
                           <a14:useLocalDpi xmlns:a14="http://schemas.microsoft.com/office/drawing/2010/main" val="0"/>
@@ -1513,7 +1311,7 @@
                   <pic:spPr bwMode="auto">
                     <a:xfrm>
                       <a:off x="0" y="0"/>
-                      <a:ext cx="1744980" cy="1365447"/>
+                      <a:ext cx="2040298" cy="1114293"/>
                     </a:xfrm>
                     <a:prstGeom prst="rect">
                       <a:avLst/>
@@ -1535,7 +1333,7 @@
         <w:pStyle w:val="Judul3"/>
       </w:pPr>
       <w:r>
-        <w:t>2.</w:t>
+        <w:t>4.</w:t>
       </w:r>
       <w:r>
         <w:t xml:space="preserve">5 </w:t>
@@ -1544,7 +1342,7 @@
         <w:rPr>
           <w:lang w:val="id-ID"/>
         </w:rPr>
-        <w:t>Membuat layer ‘Rumah’</w:t>
+        <w:t>Membentuk Objek sesuai Sketsa</w:t>
       </w:r>
     </w:p>
     <w:p>
@@ -1556,30 +1354,12 @@
         </w:numPr>
         <w:spacing w:line="360" w:lineRule="auto"/>
       </w:pPr>
-      <w:proofErr w:type="spellStart"/>
-      <w:r>
-        <w:rPr>
-          <w:i/>
-          <w:iCs/>
-          <w:lang w:val="id-ID"/>
-        </w:rPr>
-        <w:t>Import</w:t>
-      </w:r>
-      <w:proofErr w:type="spellEnd"/>
-      <w:r>
-        <w:rPr>
-          <w:lang w:val="id-ID"/>
-        </w:rPr>
-        <w:t xml:space="preserve"> gambar untuk rumah dengan menekan </w:t>
-      </w:r>
-      <w:proofErr w:type="spellStart"/>
-      <w:r>
-        <w:rPr>
-          <w:lang w:val="id-ID"/>
-        </w:rPr>
-        <w:t>Ctrl+R</w:t>
-      </w:r>
-      <w:proofErr w:type="spellEnd"/>
+      <w:r>
+        <w:rPr>
+          <w:lang w:val="id-ID"/>
+        </w:rPr>
+        <w:t>Hadapkan ke sumbu -Y dan geser objek lurus dengan pinggiran sketsa</w:t>
+      </w:r>
     </w:p>
     <w:p>
       <w:pPr>
@@ -1593,10 +1373,10 @@
           <w:noProof/>
         </w:rPr>
         <w:drawing>
-          <wp:inline distT="0" distB="0" distL="0" distR="0" wp14:anchorId="3625A7EB" wp14:editId="6450D028">
-            <wp:extent cx="2573614" cy="1447800"/>
-            <wp:effectExtent l="0" t="0" r="0" b="0"/>
-            <wp:docPr id="1212717160" name="Gambar 6"/>
+          <wp:inline distT="0" distB="0" distL="0" distR="0" wp14:anchorId="4C42D5BE" wp14:editId="0B11AFEC">
+            <wp:extent cx="1082040" cy="1652618"/>
+            <wp:effectExtent l="0" t="0" r="3810" b="5080"/>
+            <wp:docPr id="1576721678" name="Gambar 6"/>
             <wp:cNvGraphicFramePr>
               <a:graphicFrameLocks xmlns:a="http://schemas.openxmlformats.org/drawingml/2006/main" noChangeAspect="1"/>
             </wp:cNvGraphicFramePr>
@@ -1604,7 +1384,7 @@
               <a:graphicData uri="http://schemas.openxmlformats.org/drawingml/2006/picture">
                 <pic:pic xmlns:pic="http://schemas.openxmlformats.org/drawingml/2006/picture">
                   <pic:nvPicPr>
-                    <pic:cNvPr id="0" name="Picture 11"/>
+                    <pic:cNvPr id="0" name="Picture 6"/>
                     <pic:cNvPicPr>
                       <a:picLocks noChangeAspect="1" noChangeArrowheads="1"/>
                     </pic:cNvPicPr>
@@ -1625,7 +1405,7 @@
                   <pic:spPr bwMode="auto">
                     <a:xfrm>
                       <a:off x="0" y="0"/>
-                      <a:ext cx="2580310" cy="1451567"/>
+                      <a:ext cx="1094738" cy="1672012"/>
                     </a:xfrm>
                     <a:prstGeom prst="rect">
                       <a:avLst/>
@@ -1645,9 +1425,12 @@
     <w:p>
       <w:pPr>
         <w:pStyle w:val="Judul3"/>
-      </w:pPr>
-      <w:r>
-        <w:t>2.</w:t>
+        <w:rPr>
+          <w:lang w:val="id-ID"/>
+        </w:rPr>
+      </w:pPr>
+      <w:r>
+        <w:t>4.</w:t>
       </w:r>
       <w:r>
         <w:t>6</w:t>
@@ -1656,26 +1439,13 @@
         <w:rPr>
           <w:lang w:val="id-ID"/>
         </w:rPr>
-        <w:t xml:space="preserve"> Hasil </w:t>
-      </w:r>
-      <w:proofErr w:type="spellStart"/>
-      <w:r>
-        <w:rPr>
-          <w:i/>
-          <w:iCs/>
-          <w:lang w:val="id-ID"/>
-        </w:rPr>
-        <w:t>import</w:t>
-      </w:r>
-      <w:proofErr w:type="spellEnd"/>
-      <w:r>
-        <w:rPr>
-          <w:lang w:val="id-ID"/>
-        </w:rPr>
-        <w:t xml:space="preserve"> gambar rumah</w:t>
-      </w:r>
-      <w:r>
         <w:t xml:space="preserve"> </w:t>
+      </w:r>
+      <w:r>
+        <w:rPr>
+          <w:lang w:val="id-ID"/>
+        </w:rPr>
+        <w:t>Menggeser Objek Berdasarkan Sketsa</w:t>
       </w:r>
     </w:p>
     <w:p>
@@ -1699,20 +1469,68 @@
           <w:lang w:val="id-ID"/>
         </w:rPr>
         <w:lastRenderedPageBreak/>
-        <w:t>Buat layer ‘</w:t>
-      </w:r>
-      <w:r>
-        <w:rPr>
-          <w:lang w:val="id-ID"/>
-        </w:rPr>
-        <w:t>Awan</w:t>
-      </w:r>
-      <w:r>
-        <w:rPr>
-          <w:lang w:val="id-ID"/>
-        </w:rPr>
-        <w:t>’</w:t>
-      </w:r>
+        <w:t xml:space="preserve">Buka menu logo kunci baut, Tekan </w:t>
+      </w:r>
+      <w:proofErr w:type="spellStart"/>
+      <w:r>
+        <w:rPr>
+          <w:i/>
+          <w:iCs/>
+          <w:lang w:val="id-ID"/>
+        </w:rPr>
+        <w:t>Add</w:t>
+      </w:r>
+      <w:proofErr w:type="spellEnd"/>
+      <w:r>
+        <w:rPr>
+          <w:i/>
+          <w:iCs/>
+          <w:lang w:val="id-ID"/>
+        </w:rPr>
+        <w:t xml:space="preserve"> </w:t>
+      </w:r>
+      <w:proofErr w:type="spellStart"/>
+      <w:r>
+        <w:rPr>
+          <w:i/>
+          <w:iCs/>
+          <w:lang w:val="id-ID"/>
+        </w:rPr>
+        <w:t>Modifier</w:t>
+      </w:r>
+      <w:proofErr w:type="spellEnd"/>
+      <w:r>
+        <w:rPr>
+          <w:lang w:val="id-ID"/>
+        </w:rPr>
+        <w:t xml:space="preserve">, pilih </w:t>
+      </w:r>
+      <w:proofErr w:type="spellStart"/>
+      <w:r>
+        <w:rPr>
+          <w:i/>
+          <w:iCs/>
+          <w:lang w:val="id-ID"/>
+        </w:rPr>
+        <w:t>Generate</w:t>
+      </w:r>
+      <w:proofErr w:type="spellEnd"/>
+      <w:r>
+        <w:rPr>
+          <w:lang w:val="id-ID"/>
+        </w:rPr>
+        <w:t xml:space="preserve">, dan pilih </w:t>
+      </w:r>
+      <w:proofErr w:type="spellStart"/>
+      <w:r>
+        <w:rPr>
+          <w:i/>
+          <w:iCs/>
+          <w:lang w:val="id-ID"/>
+        </w:rPr>
+        <w:t>Mirror</w:t>
+      </w:r>
+      <w:proofErr w:type="spellEnd"/>
     </w:p>
     <w:p>
       <w:pPr>
@@ -1726,10 +1544,10 @@
           <w:noProof/>
         </w:rPr>
         <w:drawing>
-          <wp:inline distT="0" distB="0" distL="0" distR="0" wp14:anchorId="64DEC7E7" wp14:editId="64BB82F4">
-            <wp:extent cx="1858546" cy="1478280"/>
-            <wp:effectExtent l="0" t="0" r="8890" b="7620"/>
-            <wp:docPr id="537652390" name="Gambar 7"/>
+          <wp:inline distT="0" distB="0" distL="0" distR="0" wp14:anchorId="1D0366B4" wp14:editId="015FC7F0">
+            <wp:extent cx="2004060" cy="2004060"/>
+            <wp:effectExtent l="0" t="0" r="0" b="0"/>
+            <wp:docPr id="645601704" name="Gambar 1"/>
             <wp:cNvGraphicFramePr>
               <a:graphicFrameLocks xmlns:a="http://schemas.openxmlformats.org/drawingml/2006/main" noChangeAspect="1"/>
             </wp:cNvGraphicFramePr>
@@ -1737,7 +1555,7 @@
               <a:graphicData uri="http://schemas.openxmlformats.org/drawingml/2006/picture">
                 <pic:pic xmlns:pic="http://schemas.openxmlformats.org/drawingml/2006/picture">
                   <pic:nvPicPr>
-                    <pic:cNvPr id="0" name="Picture 13"/>
+                    <pic:cNvPr id="0" name="Picture 1"/>
                     <pic:cNvPicPr>
                       <a:picLocks noChangeAspect="1" noChangeArrowheads="1"/>
                     </pic:cNvPicPr>
@@ -1758,7 +1576,7 @@
                   <pic:spPr bwMode="auto">
                     <a:xfrm>
                       <a:off x="0" y="0"/>
-                      <a:ext cx="1868704" cy="1486360"/>
+                      <a:ext cx="2004060" cy="2004060"/>
                     </a:xfrm>
                     <a:prstGeom prst="rect">
                       <a:avLst/>
@@ -1783,24 +1601,16 @@
         </w:rPr>
       </w:pPr>
       <w:r>
-        <w:t>2.</w:t>
+        <w:t>4.</w:t>
       </w:r>
       <w:r>
         <w:t xml:space="preserve">7 </w:t>
       </w:r>
-      <w:proofErr w:type="spellStart"/>
-      <w:r>
-        <w:t>Membuat</w:t>
-      </w:r>
-      <w:proofErr w:type="spellEnd"/>
-      <w:r>
-        <w:t xml:space="preserve"> Layer </w:t>
-      </w:r>
-      <w:r>
-        <w:rPr>
-          <w:lang w:val="id-ID"/>
-        </w:rPr>
-        <w:t>‘Awan’</w:t>
+      <w:r>
+        <w:rPr>
+          <w:lang w:val="id-ID"/>
+        </w:rPr>
+        <w:t>Menambah Cermin Objek</w:t>
       </w:r>
     </w:p>
     <w:p>
@@ -1812,30 +1622,12 @@
         </w:numPr>
         <w:spacing w:line="360" w:lineRule="auto"/>
       </w:pPr>
-      <w:proofErr w:type="spellStart"/>
-      <w:r>
-        <w:rPr>
-          <w:i/>
-          <w:iCs/>
-          <w:lang w:val="id-ID"/>
-        </w:rPr>
-        <w:t>Import</w:t>
-      </w:r>
-      <w:proofErr w:type="spellEnd"/>
-      <w:r>
-        <w:rPr>
-          <w:lang w:val="id-ID"/>
-        </w:rPr>
-        <w:t xml:space="preserve"> gambar untuk latar belakang dengan menekan </w:t>
-      </w:r>
-      <w:proofErr w:type="spellStart"/>
-      <w:r>
-        <w:rPr>
-          <w:lang w:val="id-ID"/>
-        </w:rPr>
-        <w:t>Ctrl+R</w:t>
-      </w:r>
-      <w:proofErr w:type="spellEnd"/>
+      <w:r>
+        <w:rPr>
+          <w:lang w:val="id-ID"/>
+        </w:rPr>
+        <w:t>Atur bayangan hingga sejajar seperti ini</w:t>
+      </w:r>
     </w:p>
     <w:p>
       <w:pPr>
@@ -1849,10 +1641,10 @@
           <w:noProof/>
         </w:rPr>
         <w:drawing>
-          <wp:inline distT="0" distB="0" distL="0" distR="0" wp14:anchorId="4A3D9496" wp14:editId="2DFDA294">
-            <wp:extent cx="3183156" cy="1790700"/>
+          <wp:inline distT="0" distB="0" distL="0" distR="0" wp14:anchorId="40DC795B" wp14:editId="7E964CD5">
+            <wp:extent cx="1981200" cy="1600546"/>
             <wp:effectExtent l="0" t="0" r="0" b="0"/>
-            <wp:docPr id="2070527921" name="Gambar 8"/>
+            <wp:docPr id="1800763780" name="Gambar 2"/>
             <wp:cNvGraphicFramePr>
               <a:graphicFrameLocks xmlns:a="http://schemas.openxmlformats.org/drawingml/2006/main" noChangeAspect="1"/>
             </wp:cNvGraphicFramePr>
@@ -1860,7 +1652,7 @@
               <a:graphicData uri="http://schemas.openxmlformats.org/drawingml/2006/picture">
                 <pic:pic xmlns:pic="http://schemas.openxmlformats.org/drawingml/2006/picture">
                   <pic:nvPicPr>
-                    <pic:cNvPr id="0" name="Picture 15"/>
+                    <pic:cNvPr id="0" name="Picture 2"/>
                     <pic:cNvPicPr>
                       <a:picLocks noChangeAspect="1" noChangeArrowheads="1"/>
                     </pic:cNvPicPr>
@@ -1881,7 +1673,7 @@
                   <pic:spPr bwMode="auto">
                     <a:xfrm>
                       <a:off x="0" y="0"/>
-                      <a:ext cx="3194826" cy="1797265"/>
+                      <a:ext cx="1988489" cy="1606434"/>
                     </a:xfrm>
                     <a:prstGeom prst="rect">
                       <a:avLst/>
@@ -1906,12 +1698,15 @@
         </w:rPr>
       </w:pPr>
       <w:r>
-        <w:t>2.</w:t>
+        <w:t>4.</w:t>
       </w:r>
       <w:r>
         <w:t xml:space="preserve">8 </w:t>
       </w:r>
       <w:r>
+        <w:rPr>
+          <w:lang w:val="id-ID"/>
+        </w:rPr>
         <w:t xml:space="preserve">Hasil </w:t>
       </w:r>
       <w:proofErr w:type="spellStart"/>
@@ -1921,15 +1716,9 @@
           <w:iCs/>
           <w:lang w:val="id-ID"/>
         </w:rPr>
-        <w:t>import</w:t>
+        <w:t>Mirroring</w:t>
       </w:r>
       <w:proofErr w:type="spellEnd"/>
-      <w:r>
-        <w:rPr>
-          <w:lang w:val="id-ID"/>
-        </w:rPr>
-        <w:t xml:space="preserve"> gambar awan</w:t>
-      </w:r>
     </w:p>
     <w:p>
       <w:pPr>
@@ -1944,7 +1733,7 @@
         <w:rPr>
           <w:lang w:val="id-ID"/>
         </w:rPr>
-        <w:t>Konversi gambar awan ke simbol</w:t>
+        <w:t>Seleksi pinggiran objek dan tekan E, kemudian atur hingga bentuknya seperti ini</w:t>
       </w:r>
     </w:p>
     <w:p>
@@ -1959,10 +1748,10 @@
           <w:noProof/>
         </w:rPr>
         <w:drawing>
-          <wp:inline distT="0" distB="0" distL="0" distR="0" wp14:anchorId="69373CE7" wp14:editId="616960A3">
-            <wp:extent cx="2545080" cy="1172013"/>
-            <wp:effectExtent l="0" t="0" r="7620" b="9525"/>
-            <wp:docPr id="356552562" name="Gambar 9"/>
+          <wp:inline distT="0" distB="0" distL="0" distR="0" wp14:anchorId="75113A13" wp14:editId="5D9E1BBD">
+            <wp:extent cx="2426832" cy="1615440"/>
+            <wp:effectExtent l="0" t="0" r="0" b="3810"/>
+            <wp:docPr id="1462013235" name="Gambar 3"/>
             <wp:cNvGraphicFramePr>
               <a:graphicFrameLocks xmlns:a="http://schemas.openxmlformats.org/drawingml/2006/main" noChangeAspect="1"/>
             </wp:cNvGraphicFramePr>
@@ -1970,7 +1759,7 @@
               <a:graphicData uri="http://schemas.openxmlformats.org/drawingml/2006/picture">
                 <pic:pic xmlns:pic="http://schemas.openxmlformats.org/drawingml/2006/picture">
                   <pic:nvPicPr>
-                    <pic:cNvPr id="0" name="Picture 17"/>
+                    <pic:cNvPr id="0" name="Picture 3"/>
                     <pic:cNvPicPr>
                       <a:picLocks noChangeAspect="1" noChangeArrowheads="1"/>
                     </pic:cNvPicPr>
@@ -1991,7 +1780,7 @@
                   <pic:spPr bwMode="auto">
                     <a:xfrm>
                       <a:off x="0" y="0"/>
-                      <a:ext cx="2556724" cy="1177375"/>
+                      <a:ext cx="2433526" cy="1619896"/>
                     </a:xfrm>
                     <a:prstGeom prst="rect">
                       <a:avLst/>
@@ -2012,11 +1801,11 @@
       <w:pPr>
         <w:pStyle w:val="Judul3"/>
         <w:rPr>
-          <w:lang w:val="en-GB"/>
-        </w:rPr>
-      </w:pPr>
-      <w:r>
-        <w:t>2.</w:t>
+          <w:lang w:val="id-ID"/>
+        </w:rPr>
+      </w:pPr>
+      <w:r>
+        <w:t>4.</w:t>
       </w:r>
       <w:r>
         <w:t xml:space="preserve">9 </w:t>
@@ -2025,21 +1814,12 @@
         <w:rPr>
           <w:lang w:val="id-ID"/>
         </w:rPr>
-        <w:t xml:space="preserve">Konversi </w:t>
-      </w:r>
-      <w:r>
-        <w:rPr>
-          <w:lang w:val="id-ID"/>
-        </w:rPr>
-        <w:t xml:space="preserve">gambar awan </w:t>
-      </w:r>
-      <w:r>
-        <w:rPr>
-          <w:lang w:val="id-ID"/>
-        </w:rPr>
-        <w:t>ke simbol</w:t>
-      </w:r>
-    </w:p>
+        <w:t>Membentuk Objek</w:t>
+      </w:r>
+    </w:p>
+    <w:p/>
+    <w:p/>
+    <w:p/>
     <w:p>
       <w:pPr>
         <w:pStyle w:val="DaftarParagraf"/>
@@ -2053,19 +1833,8 @@
         <w:rPr>
           <w:lang w:val="id-ID"/>
         </w:rPr>
-        <w:t xml:space="preserve">Tambahkan </w:t>
-      </w:r>
-      <w:r>
-        <w:rPr>
-          <w:lang w:val="id-ID"/>
-        </w:rPr>
-        <w:t xml:space="preserve">kamera dengan menekan </w:t>
-      </w:r>
-      <w:r>
-        <w:rPr>
-          <w:lang w:val="id-ID"/>
-        </w:rPr>
-        <w:t>logo kamera</w:t>
+        <w:lastRenderedPageBreak/>
+        <w:t>Ikuti sketsa 2D untuk membentuk kepala objek</w:t>
       </w:r>
     </w:p>
     <w:p>
@@ -2080,10 +1849,10 @@
           <w:noProof/>
         </w:rPr>
         <w:drawing>
-          <wp:inline distT="0" distB="0" distL="0" distR="0" wp14:anchorId="3E7D119A" wp14:editId="3404CDA2">
-            <wp:extent cx="1873250" cy="1401635"/>
-            <wp:effectExtent l="0" t="0" r="0" b="8255"/>
-            <wp:docPr id="1690630791" name="Gambar 10"/>
+          <wp:inline distT="0" distB="0" distL="0" distR="0" wp14:anchorId="03A7BBB7" wp14:editId="2D3BD5DA">
+            <wp:extent cx="2118360" cy="1454970"/>
+            <wp:effectExtent l="0" t="0" r="0" b="0"/>
+            <wp:docPr id="535520486" name="Gambar 4"/>
             <wp:cNvGraphicFramePr>
               <a:graphicFrameLocks xmlns:a="http://schemas.openxmlformats.org/drawingml/2006/main" noChangeAspect="1"/>
             </wp:cNvGraphicFramePr>
@@ -2091,13 +1860,13 @@
               <a:graphicData uri="http://schemas.openxmlformats.org/drawingml/2006/picture">
                 <pic:pic xmlns:pic="http://schemas.openxmlformats.org/drawingml/2006/picture">
                   <pic:nvPicPr>
-                    <pic:cNvPr id="0" name="Picture 19"/>
+                    <pic:cNvPr id="0" name="Picture 4"/>
                     <pic:cNvPicPr>
                       <a:picLocks noChangeAspect="1" noChangeArrowheads="1"/>
                     </pic:cNvPicPr>
                   </pic:nvPicPr>
                   <pic:blipFill>
-                    <a:blip r:embed="rId16">
+                    <a:blip r:embed="rId16" cstate="print">
                       <a:extLst>
                         <a:ext uri="{28A0092B-C50C-407E-A947-70E740481C1C}">
                           <a14:useLocalDpi xmlns:a14="http://schemas.microsoft.com/office/drawing/2010/main" val="0"/>
@@ -2112,7 +1881,7 @@
                   <pic:spPr bwMode="auto">
                     <a:xfrm>
                       <a:off x="0" y="0"/>
-                      <a:ext cx="1880511" cy="1407068"/>
+                      <a:ext cx="2125144" cy="1459630"/>
                     </a:xfrm>
                     <a:prstGeom prst="rect">
                       <a:avLst/>
@@ -2128,15 +1897,62 @@
           </wp:inline>
         </w:drawing>
       </w:r>
+    </w:p>
+    <w:p>
+      <w:pPr>
+        <w:pStyle w:val="Judul3"/>
+      </w:pPr>
+      <w:r>
+        <w:t>4.</w:t>
+      </w:r>
+      <w:r>
+        <w:rPr>
+          <w:lang w:val="id-ID"/>
+        </w:rPr>
+        <w:t>1</w:t>
+      </w:r>
+      <w:r>
+        <w:t xml:space="preserve">0 </w:t>
+      </w:r>
+      <w:r>
+        <w:rPr>
+          <w:lang w:val="id-ID"/>
+        </w:rPr>
+        <w:t>Membentuk Kepala Objek</w:t>
+      </w:r>
+    </w:p>
+    <w:p>
+      <w:pPr>
+        <w:pStyle w:val="DaftarParagraf"/>
+        <w:numPr>
+          <w:ilvl w:val="0"/>
+          <w:numId w:val="6"/>
+        </w:numPr>
+        <w:spacing w:line="360" w:lineRule="auto"/>
+      </w:pPr>
+      <w:r>
+        <w:rPr>
+          <w:lang w:val="id-ID"/>
+        </w:rPr>
+        <w:t>Sesuaikan bentuk leher dan pinggul objek</w:t>
+      </w:r>
+    </w:p>
+    <w:p>
+      <w:pPr>
+        <w:pStyle w:val="DaftarParagraf"/>
+        <w:spacing w:line="360" w:lineRule="auto"/>
+        <w:ind w:left="1080"/>
+        <w:jc w:val="center"/>
+      </w:pPr>
       <w:r>
         <w:rPr>
           <w:noProof/>
         </w:rPr>
         <w:drawing>
-          <wp:inline distT="0" distB="0" distL="0" distR="0" wp14:anchorId="57CA716D" wp14:editId="767DDB36">
-            <wp:extent cx="1974850" cy="1407877"/>
-            <wp:effectExtent l="0" t="0" r="6350" b="1905"/>
-            <wp:docPr id="1097527838" name="Gambar 1"/>
+          <wp:inline distT="0" distB="0" distL="0" distR="0" wp14:anchorId="2AB3F55B" wp14:editId="332BF218">
+            <wp:extent cx="2331720" cy="1232985"/>
+            <wp:effectExtent l="0" t="0" r="0" b="5715"/>
+            <wp:docPr id="568736128" name="Gambar 5"/>
             <wp:cNvGraphicFramePr>
               <a:graphicFrameLocks xmlns:a="http://schemas.openxmlformats.org/drawingml/2006/main" noChangeAspect="1"/>
             </wp:cNvGraphicFramePr>
@@ -2144,23 +1960,36 @@
               <a:graphicData uri="http://schemas.openxmlformats.org/drawingml/2006/picture">
                 <pic:pic xmlns:pic="http://schemas.openxmlformats.org/drawingml/2006/picture">
                   <pic:nvPicPr>
-                    <pic:cNvPr id="1097527838" name=""/>
-                    <pic:cNvPicPr/>
+                    <pic:cNvPr id="0" name="Picture 5"/>
+                    <pic:cNvPicPr>
+                      <a:picLocks noChangeAspect="1" noChangeArrowheads="1"/>
+                    </pic:cNvPicPr>
                   </pic:nvPicPr>
                   <pic:blipFill>
-                    <a:blip r:embed="rId17"/>
+                    <a:blip r:embed="rId17" cstate="print">
+                      <a:extLst>
+                        <a:ext uri="{28A0092B-C50C-407E-A947-70E740481C1C}">
+                          <a14:useLocalDpi xmlns:a14="http://schemas.microsoft.com/office/drawing/2010/main" val="0"/>
+                        </a:ext>
+                      </a:extLst>
+                    </a:blip>
+                    <a:srcRect/>
                     <a:stretch>
                       <a:fillRect/>
                     </a:stretch>
                   </pic:blipFill>
-                  <pic:spPr>
+                  <pic:spPr bwMode="auto">
                     <a:xfrm>
                       <a:off x="0" y="0"/>
-                      <a:ext cx="1982015" cy="1412985"/>
+                      <a:ext cx="2338828" cy="1236743"/>
                     </a:xfrm>
                     <a:prstGeom prst="rect">
                       <a:avLst/>
                     </a:prstGeom>
+                    <a:noFill/>
+                    <a:ln>
+                      <a:noFill/>
+                    </a:ln>
                   </pic:spPr>
                 </pic:pic>
               </a:graphicData>
@@ -2174,37 +2003,23 @@
         <w:pStyle w:val="Judul3"/>
       </w:pPr>
       <w:r>
-        <w:t>2.</w:t>
-      </w:r>
-      <w:r>
-        <w:t xml:space="preserve">10 </w:t>
-      </w:r>
-      <w:r>
-        <w:t xml:space="preserve">Hasil </w:t>
-      </w:r>
-      <w:proofErr w:type="spellStart"/>
-      <w:r>
-        <w:t>Menggambar</w:t>
-      </w:r>
-      <w:proofErr w:type="spellEnd"/>
-      <w:r>
-        <w:t xml:space="preserve"> Kaki </w:t>
-      </w:r>
-      <w:proofErr w:type="spellStart"/>
-      <w:r>
-        <w:t>dengan</w:t>
-      </w:r>
-      <w:proofErr w:type="spellEnd"/>
-      <w:r>
-        <w:t xml:space="preserve"> Pen Tool</w:t>
-      </w:r>
-    </w:p>
-    <w:p>
-      <w:pPr>
-        <w:rPr>
-          <w:lang w:val="en-US"/>
-        </w:rPr>
-      </w:pPr>
+        <w:t>4.</w:t>
+      </w:r>
+      <w:r>
+        <w:rPr>
+          <w:lang w:val="id-ID"/>
+        </w:rPr>
+        <w:t>1</w:t>
+      </w:r>
+      <w:r>
+        <w:t xml:space="preserve">1 </w:t>
+      </w:r>
+      <w:r>
+        <w:rPr>
+          <w:lang w:val="id-ID"/>
+        </w:rPr>
+        <w:t>Membentuk Leher dan Pinggul Objek</w:t>
+      </w:r>
     </w:p>
     <w:p>
       <w:pPr>
@@ -2219,32 +2034,19 @@
         <w:rPr>
           <w:lang w:val="id-ID"/>
         </w:rPr>
-        <w:lastRenderedPageBreak/>
-        <w:t xml:space="preserve">Tambahkan </w:t>
-      </w:r>
-      <w:proofErr w:type="spellStart"/>
-      <w:r>
-        <w:rPr>
-          <w:i/>
-          <w:iCs/>
-          <w:lang w:val="id-ID"/>
-        </w:rPr>
-        <w:t>keyframe</w:t>
-      </w:r>
-      <w:proofErr w:type="spellEnd"/>
-      <w:r>
-        <w:rPr>
-          <w:lang w:val="id-ID"/>
-        </w:rPr>
-        <w:t xml:space="preserve"> pada semua </w:t>
-      </w:r>
-      <w:r>
-        <w:rPr>
-          <w:i/>
-          <w:iCs/>
-          <w:lang w:val="id-ID"/>
-        </w:rPr>
-        <w:t>layer</w:t>
+        <w:t>Bentuk pangkal paha kaki depan dan belakang</w:t>
+      </w:r>
+      <w:r>
+        <w:rPr>
+          <w:lang w:val="id-ID"/>
+        </w:rPr>
+        <w:t>. S</w:t>
+      </w:r>
+      <w:r>
+        <w:rPr>
+          <w:lang w:val="id-ID"/>
+        </w:rPr>
+        <w:t>esuaikan sketsa</w:t>
       </w:r>
     </w:p>
     <w:p>
@@ -2259,10 +2061,10 @@
           <w:noProof/>
         </w:rPr>
         <w:drawing>
-          <wp:inline distT="0" distB="0" distL="0" distR="0" wp14:anchorId="552F67A6" wp14:editId="3AF98F8A">
-            <wp:extent cx="3787140" cy="813541"/>
-            <wp:effectExtent l="0" t="0" r="3810" b="5715"/>
-            <wp:docPr id="1600847680" name="Gambar 12"/>
+          <wp:inline distT="0" distB="0" distL="0" distR="0" wp14:anchorId="5BD257C7" wp14:editId="27C72AC1">
+            <wp:extent cx="2179320" cy="1477058"/>
+            <wp:effectExtent l="0" t="0" r="0" b="8890"/>
+            <wp:docPr id="1758690940" name="Gambar 6"/>
             <wp:cNvGraphicFramePr>
               <a:graphicFrameLocks xmlns:a="http://schemas.openxmlformats.org/drawingml/2006/main" noChangeAspect="1"/>
             </wp:cNvGraphicFramePr>
@@ -2270,7 +2072,7 @@
               <a:graphicData uri="http://schemas.openxmlformats.org/drawingml/2006/picture">
                 <pic:pic xmlns:pic="http://schemas.openxmlformats.org/drawingml/2006/picture">
                   <pic:nvPicPr>
-                    <pic:cNvPr id="0" name="Picture 23"/>
+                    <pic:cNvPr id="0" name="Picture 6"/>
                     <pic:cNvPicPr>
                       <a:picLocks noChangeAspect="1" noChangeArrowheads="1"/>
                     </pic:cNvPicPr>
@@ -2291,7 +2093,7 @@
                   <pic:spPr bwMode="auto">
                     <a:xfrm>
                       <a:off x="0" y="0"/>
-                      <a:ext cx="3805479" cy="817481"/>
+                      <a:ext cx="2187633" cy="1482692"/>
                     </a:xfrm>
                     <a:prstGeom prst="rect">
                       <a:avLst/>
@@ -2311,45 +2113,28 @@
     <w:p>
       <w:pPr>
         <w:pStyle w:val="Judul3"/>
-      </w:pPr>
-      <w:r>
-        <w:t>2.</w:t>
-      </w:r>
-      <w:r>
-        <w:t xml:space="preserve">11 </w:t>
-      </w:r>
-      <w:r>
-        <w:rPr>
-          <w:lang w:val="id-ID"/>
-        </w:rPr>
-        <w:t xml:space="preserve">Menambahkan </w:t>
-      </w:r>
-      <w:proofErr w:type="spellStart"/>
-      <w:r>
-        <w:rPr>
-          <w:i/>
-          <w:iCs/>
-          <w:lang w:val="id-ID"/>
-        </w:rPr>
-        <w:t>keyframe</w:t>
-      </w:r>
-      <w:proofErr w:type="spellEnd"/>
-      <w:r>
-        <w:rPr>
-          <w:lang w:val="id-ID"/>
-        </w:rPr>
-        <w:t xml:space="preserve"> ke semua </w:t>
-      </w:r>
-      <w:proofErr w:type="spellStart"/>
-      <w:r>
-        <w:rPr>
-          <w:i/>
-          <w:iCs/>
-          <w:lang w:val="id-ID"/>
-        </w:rPr>
-        <w:t>frame</w:t>
-      </w:r>
-      <w:proofErr w:type="spellEnd"/>
+        <w:rPr>
+          <w:lang w:val="en-GB"/>
+        </w:rPr>
+      </w:pPr>
+      <w:r>
+        <w:t>4.</w:t>
+      </w:r>
+      <w:r>
+        <w:rPr>
+          <w:lang w:val="id-ID"/>
+        </w:rPr>
+        <w:t>1</w:t>
+      </w:r>
+      <w:r>
+        <w:t xml:space="preserve">2 </w:t>
+      </w:r>
+      <w:r>
+        <w:rPr>
+          <w:lang w:val="id-ID"/>
+        </w:rPr>
+        <w:t>Membentuk Pangkal Paha Kaki Depan dan Belakang</w:t>
+      </w:r>
     </w:p>
     <w:p>
       <w:pPr>
@@ -2364,43 +2149,7 @@
         <w:rPr>
           <w:lang w:val="id-ID"/>
         </w:rPr>
-        <w:t xml:space="preserve">Tambahkan </w:t>
-      </w:r>
-      <w:proofErr w:type="spellStart"/>
-      <w:r>
-        <w:rPr>
-          <w:i/>
-          <w:iCs/>
-          <w:lang w:val="id-ID"/>
-        </w:rPr>
-        <w:t>frame</w:t>
-      </w:r>
-      <w:proofErr w:type="spellEnd"/>
-      <w:r>
-        <w:rPr>
-          <w:lang w:val="id-ID"/>
-        </w:rPr>
-        <w:t xml:space="preserve"> </w:t>
-      </w:r>
-      <w:r>
-        <w:rPr>
-          <w:lang w:val="id-ID"/>
-        </w:rPr>
-        <w:t xml:space="preserve">hingga </w:t>
-      </w:r>
-      <w:proofErr w:type="spellStart"/>
-      <w:r>
-        <w:rPr>
-          <w:lang w:val="id-ID"/>
-        </w:rPr>
-        <w:t>frame</w:t>
-      </w:r>
-      <w:proofErr w:type="spellEnd"/>
-      <w:r>
-        <w:rPr>
-          <w:lang w:val="id-ID"/>
-        </w:rPr>
-        <w:t xml:space="preserve"> ke-300</w:t>
+        <w:t>Bentuk kaki depan dengan mengikuti sketsa</w:t>
       </w:r>
     </w:p>
     <w:p>
@@ -2415,10 +2164,10 @@
           <w:noProof/>
         </w:rPr>
         <w:drawing>
-          <wp:inline distT="0" distB="0" distL="0" distR="0" wp14:anchorId="55597D71" wp14:editId="6E1FA54A">
-            <wp:extent cx="4160520" cy="760604"/>
-            <wp:effectExtent l="0" t="0" r="0" b="1905"/>
-            <wp:docPr id="1819715630" name="Gambar 13"/>
+          <wp:inline distT="0" distB="0" distL="0" distR="0" wp14:anchorId="4490294C" wp14:editId="7A83DE59">
+            <wp:extent cx="2567940" cy="1596707"/>
+            <wp:effectExtent l="0" t="0" r="3810" b="3810"/>
+            <wp:docPr id="1241588480" name="Gambar 7"/>
             <wp:cNvGraphicFramePr>
               <a:graphicFrameLocks xmlns:a="http://schemas.openxmlformats.org/drawingml/2006/main" noChangeAspect="1"/>
             </wp:cNvGraphicFramePr>
@@ -2426,7 +2175,7 @@
               <a:graphicData uri="http://schemas.openxmlformats.org/drawingml/2006/picture">
                 <pic:pic xmlns:pic="http://schemas.openxmlformats.org/drawingml/2006/picture">
                   <pic:nvPicPr>
-                    <pic:cNvPr id="0" name="Picture 25"/>
+                    <pic:cNvPr id="0" name="Picture 7"/>
                     <pic:cNvPicPr>
                       <a:picLocks noChangeAspect="1" noChangeArrowheads="1"/>
                     </pic:cNvPicPr>
@@ -2447,7 +2196,7 @@
                   <pic:spPr bwMode="auto">
                     <a:xfrm>
                       <a:off x="0" y="0"/>
-                      <a:ext cx="4219329" cy="771355"/>
+                      <a:ext cx="2572401" cy="1599481"/>
                     </a:xfrm>
                     <a:prstGeom prst="rect">
                       <a:avLst/>
@@ -2468,38 +2217,29 @@
       <w:pPr>
         <w:pStyle w:val="Judul3"/>
         <w:rPr>
-          <w:lang w:val="en-GB"/>
-        </w:rPr>
-      </w:pPr>
-      <w:r>
-        <w:t>2.</w:t>
-      </w:r>
-      <w:r>
-        <w:t xml:space="preserve">12 </w:t>
-      </w:r>
-      <w:r>
-        <w:rPr>
-          <w:lang w:val="id-ID"/>
-        </w:rPr>
-        <w:t xml:space="preserve">Menambahkan </w:t>
-      </w:r>
-      <w:proofErr w:type="spellStart"/>
-      <w:r>
-        <w:rPr>
-          <w:i/>
-          <w:iCs/>
-          <w:lang w:val="id-ID"/>
-        </w:rPr>
-        <w:t>frame</w:t>
-      </w:r>
-      <w:proofErr w:type="spellEnd"/>
-      <w:r>
-        <w:rPr>
-          <w:lang w:val="id-ID"/>
-        </w:rPr>
-        <w:t xml:space="preserve"> selama 10 detik</w:t>
-      </w:r>
-    </w:p>
+          <w:lang w:val="id-ID"/>
+        </w:rPr>
+      </w:pPr>
+      <w:r>
+        <w:t>4.</w:t>
+      </w:r>
+      <w:r>
+        <w:rPr>
+          <w:lang w:val="id-ID"/>
+        </w:rPr>
+        <w:t>1</w:t>
+      </w:r>
+      <w:r>
+        <w:t xml:space="preserve">3 </w:t>
+      </w:r>
+      <w:r>
+        <w:rPr>
+          <w:lang w:val="id-ID"/>
+        </w:rPr>
+        <w:t>Membuat Kaki Objek</w:t>
+      </w:r>
+    </w:p>
+    <w:p/>
     <w:p>
       <w:pPr>
         <w:pStyle w:val="DaftarParagraf"/>
@@ -2513,41 +2253,8 @@
         <w:rPr>
           <w:lang w:val="id-ID"/>
         </w:rPr>
-        <w:t xml:space="preserve">Buat </w:t>
-      </w:r>
-      <w:proofErr w:type="spellStart"/>
-      <w:r>
-        <w:rPr>
-          <w:i/>
-          <w:iCs/>
-          <w:lang w:val="id-ID"/>
-        </w:rPr>
-        <w:t>classic</w:t>
-      </w:r>
-      <w:proofErr w:type="spellEnd"/>
-      <w:r>
-        <w:rPr>
-          <w:i/>
-          <w:iCs/>
-          <w:lang w:val="id-ID"/>
-        </w:rPr>
-        <w:t xml:space="preserve"> </w:t>
-      </w:r>
-      <w:proofErr w:type="spellStart"/>
-      <w:r>
-        <w:rPr>
-          <w:i/>
-          <w:iCs/>
-          <w:lang w:val="id-ID"/>
-        </w:rPr>
-        <w:t>tween</w:t>
-      </w:r>
-      <w:proofErr w:type="spellEnd"/>
-      <w:r>
-        <w:rPr>
-          <w:lang w:val="id-ID"/>
-        </w:rPr>
-        <w:t xml:space="preserve"> pada layer ‘Awan’</w:t>
+        <w:lastRenderedPageBreak/>
+        <w:t>Buat kaki belakang sesuai dengan sketsa</w:t>
       </w:r>
     </w:p>
     <w:p>
@@ -2562,10 +2269,10 @@
           <w:noProof/>
         </w:rPr>
         <w:drawing>
-          <wp:inline distT="0" distB="0" distL="0" distR="0" wp14:anchorId="073CEED3" wp14:editId="1DB8EFF1">
-            <wp:extent cx="4183380" cy="743700"/>
-            <wp:effectExtent l="0" t="0" r="7620" b="0"/>
-            <wp:docPr id="668269337" name="Gambar 14"/>
+          <wp:inline distT="0" distB="0" distL="0" distR="0" wp14:anchorId="60539318" wp14:editId="4FDF27BC">
+            <wp:extent cx="2955221" cy="2087880"/>
+            <wp:effectExtent l="0" t="0" r="0" b="7620"/>
+            <wp:docPr id="1224066045" name="Gambar 8"/>
             <wp:cNvGraphicFramePr>
               <a:graphicFrameLocks xmlns:a="http://schemas.openxmlformats.org/drawingml/2006/main" noChangeAspect="1"/>
             </wp:cNvGraphicFramePr>
@@ -2573,7 +2280,7 @@
               <a:graphicData uri="http://schemas.openxmlformats.org/drawingml/2006/picture">
                 <pic:pic xmlns:pic="http://schemas.openxmlformats.org/drawingml/2006/picture">
                   <pic:nvPicPr>
-                    <pic:cNvPr id="0" name="Picture 27"/>
+                    <pic:cNvPr id="0" name="Picture 8"/>
                     <pic:cNvPicPr>
                       <a:picLocks noChangeAspect="1" noChangeArrowheads="1"/>
                     </pic:cNvPicPr>
@@ -2594,7 +2301,7 @@
                   <pic:spPr bwMode="auto">
                     <a:xfrm>
                       <a:off x="0" y="0"/>
-                      <a:ext cx="4195431" cy="745842"/>
+                      <a:ext cx="2966188" cy="2095628"/>
                     </a:xfrm>
                     <a:prstGeom prst="rect">
                       <a:avLst/>
@@ -2615,54 +2322,26 @@
       <w:pPr>
         <w:pStyle w:val="Judul3"/>
         <w:rPr>
-          <w:lang w:val="en-GB"/>
-        </w:rPr>
-      </w:pPr>
-      <w:r>
-        <w:t>2.</w:t>
-      </w:r>
-      <w:r>
-        <w:t xml:space="preserve">13 </w:t>
-      </w:r>
-      <w:r>
-        <w:rPr>
-          <w:lang w:val="id-ID"/>
-        </w:rPr>
-        <w:t xml:space="preserve">Menambahkan </w:t>
-      </w:r>
-      <w:proofErr w:type="spellStart"/>
-      <w:r>
-        <w:rPr>
-          <w:i/>
-          <w:iCs/>
-          <w:lang w:val="id-ID"/>
-        </w:rPr>
-        <w:t>classic</w:t>
-      </w:r>
-      <w:proofErr w:type="spellEnd"/>
-      <w:r>
-        <w:rPr>
-          <w:i/>
-          <w:iCs/>
-          <w:lang w:val="id-ID"/>
-        </w:rPr>
-        <w:t xml:space="preserve"> </w:t>
-      </w:r>
-      <w:proofErr w:type="spellStart"/>
-      <w:r>
-        <w:rPr>
-          <w:i/>
-          <w:iCs/>
-          <w:lang w:val="id-ID"/>
-        </w:rPr>
-        <w:t>tween</w:t>
-      </w:r>
-      <w:proofErr w:type="spellEnd"/>
-      <w:r>
-        <w:rPr>
-          <w:lang w:val="id-ID"/>
-        </w:rPr>
-        <w:t xml:space="preserve"> di layer ‘Awan’</w:t>
+          <w:lang w:val="id-ID"/>
+        </w:rPr>
+      </w:pPr>
+      <w:r>
+        <w:t>4.</w:t>
+      </w:r>
+      <w:r>
+        <w:rPr>
+          <w:lang w:val="id-ID"/>
+        </w:rPr>
+        <w:t>1</w:t>
+      </w:r>
+      <w:r>
+        <w:t xml:space="preserve">4 </w:t>
+      </w:r>
+      <w:r>
+        <w:rPr>
+          <w:lang w:val="id-ID"/>
+        </w:rPr>
+        <w:t>Membuat Kaki Belakang Objek</w:t>
       </w:r>
     </w:p>
     <w:p>
@@ -2678,33 +2357,7 @@
         <w:rPr>
           <w:lang w:val="id-ID"/>
         </w:rPr>
-        <w:t xml:space="preserve">Geser awan </w:t>
-      </w:r>
-      <w:r>
-        <w:rPr>
-          <w:lang w:val="id-ID"/>
-        </w:rPr>
-        <w:t xml:space="preserve">ke kanan </w:t>
-      </w:r>
-      <w:r>
-        <w:rPr>
-          <w:lang w:val="id-ID"/>
-        </w:rPr>
-        <w:t xml:space="preserve">pada </w:t>
-      </w:r>
-      <w:proofErr w:type="spellStart"/>
-      <w:r>
-        <w:rPr>
-          <w:lang w:val="id-ID"/>
-        </w:rPr>
-        <w:t>frame</w:t>
-      </w:r>
-      <w:proofErr w:type="spellEnd"/>
-      <w:r>
-        <w:rPr>
-          <w:lang w:val="id-ID"/>
-        </w:rPr>
-        <w:t xml:space="preserve"> ke-300</w:t>
+        <w:t>Buat ekor sesuai dengan sketsa</w:t>
       </w:r>
     </w:p>
     <w:p>
@@ -2719,10 +2372,10 @@
           <w:noProof/>
         </w:rPr>
         <w:drawing>
-          <wp:inline distT="0" distB="0" distL="0" distR="0" wp14:anchorId="0876412D" wp14:editId="32A71F1A">
-            <wp:extent cx="3147060" cy="1770395"/>
-            <wp:effectExtent l="0" t="0" r="0" b="1270"/>
-            <wp:docPr id="1247779951" name="Gambar 15"/>
+          <wp:inline distT="0" distB="0" distL="0" distR="0" wp14:anchorId="5CAFDD3B" wp14:editId="40BADC82">
+            <wp:extent cx="2757657" cy="1668780"/>
+            <wp:effectExtent l="0" t="0" r="5080" b="7620"/>
+            <wp:docPr id="1539781813" name="Gambar 9"/>
             <wp:cNvGraphicFramePr>
               <a:graphicFrameLocks xmlns:a="http://schemas.openxmlformats.org/drawingml/2006/main" noChangeAspect="1"/>
             </wp:cNvGraphicFramePr>
@@ -2730,7 +2383,7 @@
               <a:graphicData uri="http://schemas.openxmlformats.org/drawingml/2006/picture">
                 <pic:pic xmlns:pic="http://schemas.openxmlformats.org/drawingml/2006/picture">
                   <pic:nvPicPr>
-                    <pic:cNvPr id="0" name="Picture 29"/>
+                    <pic:cNvPr id="0" name="Picture 9"/>
                     <pic:cNvPicPr>
                       <a:picLocks noChangeAspect="1" noChangeArrowheads="1"/>
                     </pic:cNvPicPr>
@@ -2751,7 +2404,7 @@
                   <pic:spPr bwMode="auto">
                     <a:xfrm>
                       <a:off x="0" y="0"/>
-                      <a:ext cx="3160998" cy="1778236"/>
+                      <a:ext cx="2777336" cy="1680689"/>
                     </a:xfrm>
                     <a:prstGeom prst="rect">
                       <a:avLst/>
@@ -2772,38 +2425,34 @@
       <w:pPr>
         <w:pStyle w:val="Judul3"/>
         <w:rPr>
-          <w:lang w:val="id-ID"/>
-        </w:rPr>
-      </w:pPr>
-      <w:r>
-        <w:t>2.</w:t>
-      </w:r>
-      <w:r>
-        <w:t xml:space="preserve">14 </w:t>
-      </w:r>
-      <w:r>
-        <w:rPr>
-          <w:lang w:val="id-ID"/>
-        </w:rPr>
-        <w:t>Menggeser gambar awan</w:t>
-      </w:r>
-    </w:p>
-    <w:p>
-      <w:pPr>
-        <w:jc w:val="left"/>
-        <w:rPr>
-          <w:rFonts w:eastAsia="Times New Roman" w:cs="Times New Roman"/>
-          <w:b/>
-          <w:bCs/>
-          <w:szCs w:val="24"/>
-        </w:rPr>
-      </w:pPr>
-      <w:r>
-        <w:rPr>
-          <w:b/>
-          <w:bCs/>
-        </w:rPr>
-        <w:br w:type="page"/>
+          <w:lang w:val="en-GB"/>
+        </w:rPr>
+      </w:pPr>
+      <w:r>
+        <w:t>4.</w:t>
+      </w:r>
+      <w:r>
+        <w:rPr>
+          <w:lang w:val="id-ID"/>
+        </w:rPr>
+        <w:t>1</w:t>
+      </w:r>
+      <w:r>
+        <w:t xml:space="preserve">5 </w:t>
+      </w:r>
+      <w:proofErr w:type="spellStart"/>
+      <w:r>
+        <w:t>Membuat</w:t>
+      </w:r>
+      <w:proofErr w:type="spellEnd"/>
+      <w:r>
+        <w:t xml:space="preserve"> </w:t>
+      </w:r>
+      <w:r>
+        <w:rPr>
+          <w:lang w:val="id-ID"/>
+        </w:rPr>
+        <w:t>Ekor Objek</w:t>
       </w:r>
     </w:p>
     <w:p>
@@ -2811,61 +2460,15 @@
         <w:pStyle w:val="DaftarParagraf"/>
         <w:numPr>
           <w:ilvl w:val="0"/>
-          <w:numId w:val="5"/>
+          <w:numId w:val="6"/>
         </w:numPr>
         <w:spacing w:line="360" w:lineRule="auto"/>
-        <w:rPr>
-          <w:b/>
-          <w:bCs/>
-          <w:lang w:val="en-US"/>
-        </w:rPr>
-      </w:pPr>
-      <w:r>
-        <w:rPr>
-          <w:b/>
-          <w:bCs/>
-          <w:lang w:val="id-ID"/>
-        </w:rPr>
-        <w:lastRenderedPageBreak/>
-        <w:t xml:space="preserve">Layer </w:t>
-      </w:r>
-      <w:proofErr w:type="spellStart"/>
-      <w:r>
-        <w:rPr>
-          <w:b/>
-          <w:bCs/>
-          <w:lang w:val="id-ID"/>
-        </w:rPr>
-        <w:t>Parenting</w:t>
-      </w:r>
-      <w:proofErr w:type="spellEnd"/>
-    </w:p>
-    <w:p>
-      <w:pPr>
-        <w:pStyle w:val="DaftarParagraf"/>
-        <w:numPr>
-          <w:ilvl w:val="0"/>
-          <w:numId w:val="19"/>
-        </w:numPr>
-        <w:spacing w:line="360" w:lineRule="auto"/>
-      </w:pPr>
-      <w:r>
-        <w:rPr>
-          <w:lang w:val="id-ID"/>
-        </w:rPr>
-        <w:t>Buat layer ‘</w:t>
-      </w:r>
-      <w:r>
-        <w:rPr>
-          <w:lang w:val="id-ID"/>
-        </w:rPr>
-        <w:t>Karakter</w:t>
-      </w:r>
-      <w:r>
-        <w:rPr>
-          <w:lang w:val="id-ID"/>
-        </w:rPr>
-        <w:t>’</w:t>
+      </w:pPr>
+      <w:r>
+        <w:rPr>
+          <w:lang w:val="id-ID"/>
+        </w:rPr>
+        <w:t>Perbaiki bagian mulut dan hidung agar lebih baik</w:t>
       </w:r>
     </w:p>
     <w:p>
@@ -2880,10 +2483,10 @@
           <w:noProof/>
         </w:rPr>
         <w:drawing>
-          <wp:inline distT="0" distB="0" distL="0" distR="0" wp14:anchorId="416426DB" wp14:editId="1C5C4FD2">
-            <wp:extent cx="1592580" cy="1296472"/>
-            <wp:effectExtent l="0" t="0" r="7620" b="0"/>
-            <wp:docPr id="1509442581" name="Gambar 16"/>
+          <wp:inline distT="0" distB="0" distL="0" distR="0" wp14:anchorId="35541A49" wp14:editId="73D8307C">
+            <wp:extent cx="2634994" cy="2080260"/>
+            <wp:effectExtent l="0" t="0" r="0" b="0"/>
+            <wp:docPr id="1344032569" name="Gambar 10"/>
             <wp:cNvGraphicFramePr>
               <a:graphicFrameLocks xmlns:a="http://schemas.openxmlformats.org/drawingml/2006/main" noChangeAspect="1"/>
             </wp:cNvGraphicFramePr>
@@ -2891,7 +2494,7 @@
               <a:graphicData uri="http://schemas.openxmlformats.org/drawingml/2006/picture">
                 <pic:pic xmlns:pic="http://schemas.openxmlformats.org/drawingml/2006/picture">
                   <pic:nvPicPr>
-                    <pic:cNvPr id="0" name="Picture 31"/>
+                    <pic:cNvPr id="0" name="Picture 10"/>
                     <pic:cNvPicPr>
                       <a:picLocks noChangeAspect="1" noChangeArrowheads="1"/>
                     </pic:cNvPicPr>
@@ -2912,7 +2515,7 @@
                   <pic:spPr bwMode="auto">
                     <a:xfrm>
                       <a:off x="0" y="0"/>
-                      <a:ext cx="1597125" cy="1300172"/>
+                      <a:ext cx="2648114" cy="2090618"/>
                     </a:xfrm>
                     <a:prstGeom prst="rect">
                       <a:avLst/>
@@ -2933,94 +2536,47 @@
       <w:pPr>
         <w:pStyle w:val="Judul3"/>
         <w:rPr>
-          <w:lang w:val="en-GB"/>
-        </w:rPr>
-      </w:pPr>
-      <w:r>
-        <w:t>2.</w:t>
-      </w:r>
-      <w:r>
-        <w:t xml:space="preserve">15 </w:t>
-      </w:r>
-      <w:proofErr w:type="spellStart"/>
-      <w:r>
-        <w:t>Membuat</w:t>
-      </w:r>
-      <w:proofErr w:type="spellEnd"/>
-      <w:r>
-        <w:t xml:space="preserve"> Layer ‘</w:t>
-      </w:r>
-      <w:r>
-        <w:rPr>
-          <w:lang w:val="id-ID"/>
-        </w:rPr>
-        <w:t>Karakter</w:t>
-      </w:r>
-      <w:r>
-        <w:t>’</w:t>
-      </w:r>
-    </w:p>
+          <w:lang w:val="id-ID"/>
+        </w:rPr>
+      </w:pPr>
+      <w:r>
+        <w:t>4.</w:t>
+      </w:r>
+      <w:r>
+        <w:rPr>
+          <w:lang w:val="id-ID"/>
+        </w:rPr>
+        <w:t>1</w:t>
+      </w:r>
+      <w:r>
+        <w:t xml:space="preserve">6 </w:t>
+      </w:r>
+      <w:r>
+        <w:rPr>
+          <w:lang w:val="id-ID"/>
+        </w:rPr>
+        <w:t>Memperbaiki Hidung Objek</w:t>
+      </w:r>
+    </w:p>
+    <w:p/>
+    <w:p/>
+    <w:p/>
     <w:p>
       <w:pPr>
         <w:pStyle w:val="DaftarParagraf"/>
         <w:numPr>
           <w:ilvl w:val="0"/>
-          <w:numId w:val="19"/>
+          <w:numId w:val="6"/>
         </w:numPr>
         <w:spacing w:line="360" w:lineRule="auto"/>
       </w:pPr>
-      <w:proofErr w:type="spellStart"/>
-      <w:r>
-        <w:rPr>
-          <w:lang w:val="id-ID"/>
-        </w:rPr>
-        <w:t>Import</w:t>
-      </w:r>
-      <w:proofErr w:type="spellEnd"/>
-      <w:r>
-        <w:rPr>
-          <w:lang w:val="id-ID"/>
-        </w:rPr>
-        <w:t xml:space="preserve"> </w:t>
-      </w:r>
-      <w:proofErr w:type="spellStart"/>
-      <w:r>
-        <w:rPr>
-          <w:i/>
-          <w:iCs/>
-          <w:lang w:val="id-ID"/>
-        </w:rPr>
-        <w:t>file</w:t>
-      </w:r>
-      <w:proofErr w:type="spellEnd"/>
-      <w:r>
-        <w:rPr>
-          <w:lang w:val="id-ID"/>
-        </w:rPr>
-        <w:t xml:space="preserve"> Adobe </w:t>
-      </w:r>
-      <w:proofErr w:type="spellStart"/>
-      <w:r>
-        <w:rPr>
-          <w:lang w:val="id-ID"/>
-        </w:rPr>
-        <w:t>Illustrator</w:t>
-      </w:r>
-      <w:proofErr w:type="spellEnd"/>
-      <w:r>
-        <w:rPr>
-          <w:lang w:val="id-ID"/>
-        </w:rPr>
-        <w:t xml:space="preserve"> yang dibuat sebelumnya dengan </w:t>
-      </w:r>
-      <w:proofErr w:type="spellStart"/>
-      <w:r>
-        <w:rPr>
-          <w:lang w:val="id-ID"/>
-        </w:rPr>
-        <w:t>Ctrl+r</w:t>
-      </w:r>
-      <w:proofErr w:type="spellEnd"/>
+      <w:r>
+        <w:rPr>
+          <w:lang w:val="id-ID"/>
+        </w:rPr>
+        <w:lastRenderedPageBreak/>
+        <w:t>Buat telinga dengan menyesuaikan sketsa</w:t>
+      </w:r>
     </w:p>
     <w:p>
       <w:pPr>
@@ -3034,10 +2590,10 @@
           <w:noProof/>
         </w:rPr>
         <w:drawing>
-          <wp:inline distT="0" distB="0" distL="0" distR="0" wp14:anchorId="623AD51C" wp14:editId="3FA79A42">
-            <wp:extent cx="2514600" cy="1414601"/>
-            <wp:effectExtent l="0" t="0" r="0" b="0"/>
-            <wp:docPr id="1379570429" name="Gambar 17"/>
+          <wp:inline distT="0" distB="0" distL="0" distR="0" wp14:anchorId="5070DC67" wp14:editId="2CE1E912">
+            <wp:extent cx="2773680" cy="2312099"/>
+            <wp:effectExtent l="0" t="0" r="7620" b="0"/>
+            <wp:docPr id="1275444786" name="Gambar 11"/>
             <wp:cNvGraphicFramePr>
               <a:graphicFrameLocks xmlns:a="http://schemas.openxmlformats.org/drawingml/2006/main" noChangeAspect="1"/>
             </wp:cNvGraphicFramePr>
@@ -3045,7 +2601,7 @@
               <a:graphicData uri="http://schemas.openxmlformats.org/drawingml/2006/picture">
                 <pic:pic xmlns:pic="http://schemas.openxmlformats.org/drawingml/2006/picture">
                   <pic:nvPicPr>
-                    <pic:cNvPr id="0" name="Picture 33"/>
+                    <pic:cNvPr id="0" name="Picture 11"/>
                     <pic:cNvPicPr>
                       <a:picLocks noChangeAspect="1" noChangeArrowheads="1"/>
                     </pic:cNvPicPr>
@@ -3066,7 +2622,7 @@
                   <pic:spPr bwMode="auto">
                     <a:xfrm>
                       <a:off x="0" y="0"/>
-                      <a:ext cx="2532910" cy="1424901"/>
+                      <a:ext cx="2784206" cy="2320873"/>
                     </a:xfrm>
                     <a:prstGeom prst="rect">
                       <a:avLst/>
@@ -3086,37 +2642,24 @@
     <w:p>
       <w:pPr>
         <w:pStyle w:val="Judul3"/>
-        <w:rPr>
-          <w:lang w:val="en-GB"/>
-        </w:rPr>
-      </w:pPr>
-      <w:r>
-        <w:t>2.</w:t>
-      </w:r>
-      <w:r>
-        <w:t xml:space="preserve">16 </w:t>
-      </w:r>
-      <w:r>
-        <w:rPr>
-          <w:lang w:val="id-ID"/>
-        </w:rPr>
-        <w:t xml:space="preserve">Hasil </w:t>
-      </w:r>
-      <w:proofErr w:type="spellStart"/>
-      <w:r>
-        <w:rPr>
-          <w:i/>
-          <w:iCs/>
-          <w:lang w:val="id-ID"/>
-        </w:rPr>
-        <w:t>import</w:t>
-      </w:r>
-      <w:proofErr w:type="spellEnd"/>
-      <w:r>
-        <w:rPr>
-          <w:lang w:val="id-ID"/>
-        </w:rPr>
-        <w:t xml:space="preserve"> gambar karakter</w:t>
+      </w:pPr>
+      <w:r>
+        <w:t>4.</w:t>
+      </w:r>
+      <w:r>
+        <w:rPr>
+          <w:lang w:val="id-ID"/>
+        </w:rPr>
+        <w:t>1</w:t>
+      </w:r>
+      <w:r>
+        <w:t xml:space="preserve">7 </w:t>
+      </w:r>
+      <w:r>
+        <w:rPr>
+          <w:lang w:val="id-ID"/>
+        </w:rPr>
+        <w:t>Membuat Telinga Objek</w:t>
       </w:r>
     </w:p>
     <w:p>
@@ -3124,7 +2667,7 @@
         <w:pStyle w:val="DaftarParagraf"/>
         <w:numPr>
           <w:ilvl w:val="0"/>
-          <w:numId w:val="19"/>
+          <w:numId w:val="6"/>
         </w:numPr>
         <w:spacing w:line="360" w:lineRule="auto"/>
       </w:pPr>
@@ -3132,19 +2675,7 @@
         <w:rPr>
           <w:lang w:val="id-ID"/>
         </w:rPr>
-        <w:t>Atur posisinya</w:t>
-      </w:r>
-      <w:r>
-        <w:rPr>
-          <w:lang w:val="id-ID"/>
-        </w:rPr>
-        <w:t>, konversi ke simbol,</w:t>
-      </w:r>
-      <w:r>
-        <w:rPr>
-          <w:lang w:val="id-ID"/>
-        </w:rPr>
-        <w:t xml:space="preserve"> dan klik 2x pada gambar karakter</w:t>
+        <w:t>Seleksi bagian telinga dalam dan buat seperti ini dengan tombol I</w:t>
       </w:r>
     </w:p>
     <w:p>
@@ -3159,10 +2690,10 @@
           <w:noProof/>
         </w:rPr>
         <w:drawing>
-          <wp:inline distT="0" distB="0" distL="0" distR="0" wp14:anchorId="3103322F" wp14:editId="10F106D1">
-            <wp:extent cx="2527300" cy="1421746"/>
-            <wp:effectExtent l="0" t="0" r="6350" b="7620"/>
-            <wp:docPr id="1915331729" name="Gambar 19"/>
+          <wp:inline distT="0" distB="0" distL="0" distR="0" wp14:anchorId="459FFEAB" wp14:editId="4EF69978">
+            <wp:extent cx="2948115" cy="2065020"/>
+            <wp:effectExtent l="0" t="0" r="5080" b="0"/>
+            <wp:docPr id="958648111" name="Gambar 12"/>
             <wp:cNvGraphicFramePr>
               <a:graphicFrameLocks xmlns:a="http://schemas.openxmlformats.org/drawingml/2006/main" noChangeAspect="1"/>
             </wp:cNvGraphicFramePr>
@@ -3170,13 +2701,13 @@
               <a:graphicData uri="http://schemas.openxmlformats.org/drawingml/2006/picture">
                 <pic:pic xmlns:pic="http://schemas.openxmlformats.org/drawingml/2006/picture">
                   <pic:nvPicPr>
-                    <pic:cNvPr id="0" name="Picture 37"/>
+                    <pic:cNvPr id="0" name="Picture 12"/>
                     <pic:cNvPicPr>
                       <a:picLocks noChangeAspect="1" noChangeArrowheads="1"/>
                     </pic:cNvPicPr>
                   </pic:nvPicPr>
                   <pic:blipFill>
-                    <a:blip r:embed="rId24" cstate="print">
+                    <a:blip r:embed="rId24">
                       <a:extLst>
                         <a:ext uri="{28A0092B-C50C-407E-A947-70E740481C1C}">
                           <a14:useLocalDpi xmlns:a14="http://schemas.microsoft.com/office/drawing/2010/main" val="0"/>
@@ -3191,7 +2722,7 @@
                   <pic:spPr bwMode="auto">
                     <a:xfrm>
                       <a:off x="0" y="0"/>
-                      <a:ext cx="2546987" cy="1432821"/>
+                      <a:ext cx="2957132" cy="2071336"/>
                     </a:xfrm>
                     <a:prstGeom prst="rect">
                       <a:avLst/>
@@ -3211,18 +2742,27 @@
     <w:p>
       <w:pPr>
         <w:pStyle w:val="Judul3"/>
-      </w:pPr>
-      <w:r>
-        <w:t>2.</w:t>
-      </w:r>
-      <w:r>
-        <w:t xml:space="preserve">17 </w:t>
-      </w:r>
-      <w:r>
-        <w:rPr>
-          <w:lang w:val="id-ID"/>
-        </w:rPr>
-        <w:t>Masuk pada gambar karakter</w:t>
+        <w:rPr>
+          <w:lang w:val="id-ID"/>
+        </w:rPr>
+      </w:pPr>
+      <w:r>
+        <w:t>4.</w:t>
+      </w:r>
+      <w:r>
+        <w:rPr>
+          <w:lang w:val="id-ID"/>
+        </w:rPr>
+        <w:t>1</w:t>
+      </w:r>
+      <w:r>
+        <w:t xml:space="preserve">8 </w:t>
+      </w:r>
+      <w:r>
+        <w:rPr>
+          <w:lang w:val="id-ID"/>
+        </w:rPr>
+        <w:t>Membuat Pola Telinga Objek</w:t>
       </w:r>
     </w:p>
     <w:p>
@@ -3230,7 +2770,7 @@
         <w:pStyle w:val="DaftarParagraf"/>
         <w:numPr>
           <w:ilvl w:val="0"/>
-          <w:numId w:val="19"/>
+          <w:numId w:val="6"/>
         </w:numPr>
         <w:spacing w:line="360" w:lineRule="auto"/>
       </w:pPr>
@@ -3238,14 +2778,14 @@
         <w:rPr>
           <w:lang w:val="id-ID"/>
         </w:rPr>
-        <w:t>Pisah semua bagian karakter ke dalam layer seperti di bawah ini</w:t>
+        <w:t>Buat telinga agar tampak lebih dalam dengan tombol E</w:t>
       </w:r>
     </w:p>
     <w:p>
       <w:pPr>
         <w:pStyle w:val="DaftarParagraf"/>
         <w:spacing w:line="360" w:lineRule="auto"/>
-        <w:ind w:left="1080"/>
+        <w:ind w:left="1077"/>
         <w:jc w:val="center"/>
       </w:pPr>
       <w:r>
@@ -3253,10 +2793,10 @@
           <w:noProof/>
         </w:rPr>
         <w:drawing>
-          <wp:inline distT="0" distB="0" distL="0" distR="0" wp14:anchorId="76BBEC1C" wp14:editId="76FDB32E">
-            <wp:extent cx="1316641" cy="1473200"/>
+          <wp:inline distT="0" distB="0" distL="0" distR="0" wp14:anchorId="0BD91511" wp14:editId="198D5EF7">
+            <wp:extent cx="2743200" cy="2004487"/>
             <wp:effectExtent l="0" t="0" r="0" b="0"/>
-            <wp:docPr id="1285297301" name="Gambar 20"/>
+            <wp:docPr id="1670219449" name="Gambar 13"/>
             <wp:cNvGraphicFramePr>
               <a:graphicFrameLocks xmlns:a="http://schemas.openxmlformats.org/drawingml/2006/main" noChangeAspect="1"/>
             </wp:cNvGraphicFramePr>
@@ -3264,13 +2804,13 @@
               <a:graphicData uri="http://schemas.openxmlformats.org/drawingml/2006/picture">
                 <pic:pic xmlns:pic="http://schemas.openxmlformats.org/drawingml/2006/picture">
                   <pic:nvPicPr>
-                    <pic:cNvPr id="0" name="Picture 39"/>
+                    <pic:cNvPr id="0" name="Picture 13"/>
                     <pic:cNvPicPr>
                       <a:picLocks noChangeAspect="1" noChangeArrowheads="1"/>
                     </pic:cNvPicPr>
                   </pic:nvPicPr>
                   <pic:blipFill>
-                    <a:blip r:embed="rId25" cstate="print">
+                    <a:blip r:embed="rId25">
                       <a:extLst>
                         <a:ext uri="{28A0092B-C50C-407E-A947-70E740481C1C}">
                           <a14:useLocalDpi xmlns:a14="http://schemas.microsoft.com/office/drawing/2010/main" val="0"/>
@@ -3285,7 +2825,7 @@
                   <pic:spPr bwMode="auto">
                     <a:xfrm>
                       <a:off x="0" y="0"/>
-                      <a:ext cx="1348802" cy="1509185"/>
+                      <a:ext cx="2744949" cy="2005765"/>
                     </a:xfrm>
                     <a:prstGeom prst="rect">
                       <a:avLst/>
@@ -3306,35 +2846,37 @@
       <w:pPr>
         <w:pStyle w:val="Judul3"/>
         <w:rPr>
-          <w:lang w:val="id-ID"/>
-        </w:rPr>
-      </w:pPr>
-      <w:r>
-        <w:t>2.</w:t>
-      </w:r>
-      <w:r>
-        <w:t xml:space="preserve">18 </w:t>
-      </w:r>
-      <w:r>
-        <w:rPr>
-          <w:lang w:val="id-ID"/>
-        </w:rPr>
-        <w:t>Memisah bagian karakter</w:t>
-      </w:r>
-    </w:p>
-    <w:p>
-      <w:pPr>
-        <w:rPr>
-          <w:lang w:val="en-US"/>
-        </w:rPr>
-      </w:pPr>
-    </w:p>
+          <w:i/>
+          <w:iCs/>
+          <w:lang w:val="id-ID"/>
+        </w:rPr>
+      </w:pPr>
+      <w:r>
+        <w:t>4.</w:t>
+      </w:r>
+      <w:r>
+        <w:rPr>
+          <w:lang w:val="id-ID"/>
+        </w:rPr>
+        <w:t>1</w:t>
+      </w:r>
+      <w:r>
+        <w:t xml:space="preserve">9 </w:t>
+      </w:r>
+      <w:r>
+        <w:rPr>
+          <w:lang w:val="id-ID"/>
+        </w:rPr>
+        <w:t>Membentuk Lubang Telinga</w:t>
+      </w:r>
+    </w:p>
+    <w:p/>
     <w:p>
       <w:pPr>
         <w:pStyle w:val="DaftarParagraf"/>
         <w:numPr>
           <w:ilvl w:val="0"/>
-          <w:numId w:val="19"/>
+          <w:numId w:val="6"/>
         </w:numPr>
         <w:spacing w:line="360" w:lineRule="auto"/>
       </w:pPr>
@@ -3343,68 +2885,14 @@
           <w:lang w:val="id-ID"/>
         </w:rPr>
         <w:lastRenderedPageBreak/>
-        <w:t xml:space="preserve">Aktifkan </w:t>
-      </w:r>
-      <w:proofErr w:type="spellStart"/>
-      <w:r>
-        <w:rPr>
-          <w:i/>
-          <w:iCs/>
-          <w:lang w:val="id-ID"/>
-        </w:rPr>
-        <w:t>parenting</w:t>
-      </w:r>
-      <w:proofErr w:type="spellEnd"/>
-      <w:r>
-        <w:rPr>
-          <w:i/>
-          <w:iCs/>
-          <w:lang w:val="id-ID"/>
-        </w:rPr>
-        <w:t xml:space="preserve"> </w:t>
-      </w:r>
-      <w:proofErr w:type="spellStart"/>
-      <w:r>
-        <w:rPr>
-          <w:i/>
-          <w:iCs/>
-          <w:lang w:val="id-ID"/>
-        </w:rPr>
-        <w:t>view</w:t>
-      </w:r>
-      <w:proofErr w:type="spellEnd"/>
-      <w:r>
-        <w:rPr>
-          <w:lang w:val="id-ID"/>
-        </w:rPr>
-        <w:t xml:space="preserve"> d</w:t>
-      </w:r>
-      <w:r>
-        <w:rPr>
-          <w:lang w:val="id-ID"/>
-        </w:rPr>
-        <w:t xml:space="preserve">an hubungkan antar </w:t>
-      </w:r>
-      <w:r>
-        <w:rPr>
-          <w:i/>
-          <w:iCs/>
-          <w:lang w:val="id-ID"/>
-        </w:rPr>
-        <w:t>layer</w:t>
-      </w:r>
-      <w:r>
-        <w:rPr>
-          <w:lang w:val="id-ID"/>
-        </w:rPr>
-        <w:t xml:space="preserve"> seperti di bawah ini</w:t>
+        <w:t>Buat sudut mata dengan tombol K dan sesuaikan sketsa</w:t>
       </w:r>
     </w:p>
     <w:p>
       <w:pPr>
         <w:pStyle w:val="DaftarParagraf"/>
         <w:spacing w:line="360" w:lineRule="auto"/>
-        <w:ind w:left="1077"/>
+        <w:ind w:left="1080"/>
         <w:jc w:val="center"/>
       </w:pPr>
       <w:r>
@@ -3412,10 +2900,10 @@
           <w:noProof/>
         </w:rPr>
         <w:drawing>
-          <wp:inline distT="0" distB="0" distL="0" distR="0" wp14:anchorId="479816E9" wp14:editId="79A41F88">
-            <wp:extent cx="1409700" cy="1406726"/>
+          <wp:inline distT="0" distB="0" distL="0" distR="0" wp14:anchorId="6F41114D" wp14:editId="00402D8B">
+            <wp:extent cx="2766060" cy="2092330"/>
             <wp:effectExtent l="0" t="0" r="0" b="3175"/>
-            <wp:docPr id="266806212" name="Gambar 21"/>
+            <wp:docPr id="1891685337" name="Gambar 14"/>
             <wp:cNvGraphicFramePr>
               <a:graphicFrameLocks xmlns:a="http://schemas.openxmlformats.org/drawingml/2006/main" noChangeAspect="1"/>
             </wp:cNvGraphicFramePr>
@@ -3423,13 +2911,13 @@
               <a:graphicData uri="http://schemas.openxmlformats.org/drawingml/2006/picture">
                 <pic:pic xmlns:pic="http://schemas.openxmlformats.org/drawingml/2006/picture">
                   <pic:nvPicPr>
-                    <pic:cNvPr id="0" name="Picture 41"/>
+                    <pic:cNvPr id="0" name="Picture 14"/>
                     <pic:cNvPicPr>
                       <a:picLocks noChangeAspect="1" noChangeArrowheads="1"/>
                     </pic:cNvPicPr>
                   </pic:nvPicPr>
                   <pic:blipFill>
-                    <a:blip r:embed="rId26" cstate="print">
+                    <a:blip r:embed="rId26">
                       <a:extLst>
                         <a:ext uri="{28A0092B-C50C-407E-A947-70E740481C1C}">
                           <a14:useLocalDpi xmlns:a14="http://schemas.microsoft.com/office/drawing/2010/main" val="0"/>
@@ -3444,7 +2932,7 @@
                   <pic:spPr bwMode="auto">
                     <a:xfrm>
                       <a:off x="0" y="0"/>
-                      <a:ext cx="1436028" cy="1432999"/>
+                      <a:ext cx="2768641" cy="2094282"/>
                     </a:xfrm>
                     <a:prstGeom prst="rect">
                       <a:avLst/>
@@ -3460,15 +2948,59 @@
           </wp:inline>
         </w:drawing>
       </w:r>
+    </w:p>
+    <w:p>
+      <w:pPr>
+        <w:pStyle w:val="Judul3"/>
+        <w:rPr>
+          <w:lang w:val="id-ID"/>
+        </w:rPr>
+      </w:pPr>
+      <w:r>
+        <w:t>4.</w:t>
+      </w:r>
+      <w:r>
+        <w:t xml:space="preserve">20 </w:t>
+      </w:r>
+      <w:r>
+        <w:rPr>
+          <w:lang w:val="id-ID"/>
+        </w:rPr>
+        <w:t>Mata Tampak Depan</w:t>
+      </w:r>
+    </w:p>
+    <w:p>
+      <w:pPr>
+        <w:pStyle w:val="DaftarParagraf"/>
+        <w:numPr>
+          <w:ilvl w:val="0"/>
+          <w:numId w:val="6"/>
+        </w:numPr>
+        <w:spacing w:line="360" w:lineRule="auto"/>
+      </w:pPr>
+      <w:r>
+        <w:rPr>
+          <w:lang w:val="id-ID"/>
+        </w:rPr>
+        <w:t>Tekan tombol G dan sesuaikan kedalaman mata dengan sketsa tampak samping</w:t>
+      </w:r>
+    </w:p>
+    <w:p>
+      <w:pPr>
+        <w:pStyle w:val="DaftarParagraf"/>
+        <w:spacing w:line="360" w:lineRule="auto"/>
+        <w:ind w:left="1080"/>
+        <w:jc w:val="center"/>
+      </w:pPr>
       <w:r>
         <w:rPr>
           <w:noProof/>
         </w:rPr>
         <w:drawing>
-          <wp:inline distT="0" distB="0" distL="0" distR="0" wp14:anchorId="3CD572AE" wp14:editId="636973BF">
-            <wp:extent cx="1997405" cy="1400175"/>
-            <wp:effectExtent l="0" t="0" r="3175" b="0"/>
-            <wp:docPr id="1351207984" name="Gambar 1"/>
+          <wp:inline distT="0" distB="0" distL="0" distR="0" wp14:anchorId="481951C8" wp14:editId="4A22DB92">
+            <wp:extent cx="2651760" cy="2326705"/>
+            <wp:effectExtent l="0" t="0" r="0" b="0"/>
+            <wp:docPr id="1370503220" name="Gambar 15"/>
             <wp:cNvGraphicFramePr>
               <a:graphicFrameLocks xmlns:a="http://schemas.openxmlformats.org/drawingml/2006/main" noChangeAspect="1"/>
             </wp:cNvGraphicFramePr>
@@ -3476,145 +3008,13 @@
               <a:graphicData uri="http://schemas.openxmlformats.org/drawingml/2006/picture">
                 <pic:pic xmlns:pic="http://schemas.openxmlformats.org/drawingml/2006/picture">
                   <pic:nvPicPr>
-                    <pic:cNvPr id="1351207984" name=""/>
-                    <pic:cNvPicPr/>
-                  </pic:nvPicPr>
-                  <pic:blipFill>
-                    <a:blip r:embed="rId27"/>
-                    <a:stretch>
-                      <a:fillRect/>
-                    </a:stretch>
-                  </pic:blipFill>
-                  <pic:spPr>
-                    <a:xfrm>
-                      <a:off x="0" y="0"/>
-                      <a:ext cx="2002662" cy="1403860"/>
-                    </a:xfrm>
-                    <a:prstGeom prst="rect">
-                      <a:avLst/>
-                    </a:prstGeom>
-                  </pic:spPr>
-                </pic:pic>
-              </a:graphicData>
-            </a:graphic>
-          </wp:inline>
-        </w:drawing>
-      </w:r>
-    </w:p>
-    <w:p>
-      <w:pPr>
-        <w:pStyle w:val="Judul3"/>
-        <w:rPr>
-          <w:lang w:val="en-GB"/>
-        </w:rPr>
-      </w:pPr>
-      <w:r>
-        <w:t>2.</w:t>
-      </w:r>
-      <w:r>
-        <w:t xml:space="preserve">19 </w:t>
-      </w:r>
-      <w:r>
-        <w:rPr>
-          <w:lang w:val="id-ID"/>
-        </w:rPr>
-        <w:t xml:space="preserve">Menghubungkan antar </w:t>
-      </w:r>
-      <w:r>
-        <w:rPr>
-          <w:i/>
-          <w:iCs/>
-          <w:lang w:val="id-ID"/>
-        </w:rPr>
-        <w:t>layer</w:t>
-      </w:r>
-      <w:r>
-        <w:rPr>
-          <w:lang w:val="id-ID"/>
-        </w:rPr>
-        <w:t xml:space="preserve"> dengan </w:t>
-      </w:r>
-      <w:proofErr w:type="spellStart"/>
-      <w:r>
-        <w:rPr>
-          <w:i/>
-          <w:iCs/>
-          <w:lang w:val="id-ID"/>
-        </w:rPr>
-        <w:t>parenting</w:t>
-      </w:r>
-      <w:proofErr w:type="spellEnd"/>
-      <w:r>
-        <w:rPr>
-          <w:i/>
-          <w:iCs/>
-          <w:lang w:val="id-ID"/>
-        </w:rPr>
-        <w:t xml:space="preserve"> </w:t>
-      </w:r>
-      <w:proofErr w:type="spellStart"/>
-      <w:r>
-        <w:rPr>
-          <w:i/>
-          <w:iCs/>
-          <w:lang w:val="id-ID"/>
-        </w:rPr>
-        <w:t>view</w:t>
-      </w:r>
-      <w:proofErr w:type="spellEnd"/>
-    </w:p>
-    <w:p>
-      <w:pPr>
-        <w:pStyle w:val="DaftarParagraf"/>
-        <w:numPr>
-          <w:ilvl w:val="0"/>
-          <w:numId w:val="19"/>
-        </w:numPr>
-        <w:spacing w:line="360" w:lineRule="auto"/>
-      </w:pPr>
-      <w:r>
-        <w:rPr>
-          <w:lang w:val="id-ID"/>
-        </w:rPr>
-        <w:t>Atur seluruh pusat bagian karakter untuk membuat sendi</w:t>
-      </w:r>
-      <w:r>
-        <w:rPr>
-          <w:lang w:val="id-ID"/>
-        </w:rPr>
-        <w:t xml:space="preserve"> seperti ini</w:t>
-      </w:r>
-    </w:p>
-    <w:p>
-      <w:pPr>
-        <w:pStyle w:val="DaftarParagraf"/>
-        <w:spacing w:line="360" w:lineRule="auto"/>
-        <w:ind w:left="1080"/>
-        <w:jc w:val="center"/>
-      </w:pPr>
-      <w:r>
-        <w:rPr>
-          <w:noProof/>
-        </w:rPr>
-        <w:drawing>
-          <wp:inline distT="0" distB="0" distL="0" distR="0" wp14:anchorId="2F4F1FAC" wp14:editId="5DEFEB67">
-            <wp:extent cx="2711450" cy="1778823"/>
-            <wp:effectExtent l="0" t="0" r="0" b="0"/>
-            <wp:docPr id="757510593" name="Gambar 24"/>
-            <wp:cNvGraphicFramePr>
-              <a:graphicFrameLocks xmlns:a="http://schemas.openxmlformats.org/drawingml/2006/main" noChangeAspect="1"/>
-            </wp:cNvGraphicFramePr>
-            <a:graphic xmlns:a="http://schemas.openxmlformats.org/drawingml/2006/main">
-              <a:graphicData uri="http://schemas.openxmlformats.org/drawingml/2006/picture">
-                <pic:pic xmlns:pic="http://schemas.openxmlformats.org/drawingml/2006/picture">
-                  <pic:nvPicPr>
-                    <pic:cNvPr id="0" name="Picture 43"/>
+                    <pic:cNvPr id="0" name="Picture 15"/>
                     <pic:cNvPicPr>
                       <a:picLocks noChangeAspect="1" noChangeArrowheads="1"/>
                     </pic:cNvPicPr>
                   </pic:nvPicPr>
                   <pic:blipFill>
-                    <a:blip r:embed="rId28">
+                    <a:blip r:embed="rId27">
                       <a:extLst>
                         <a:ext uri="{28A0092B-C50C-407E-A947-70E740481C1C}">
                           <a14:useLocalDpi xmlns:a14="http://schemas.microsoft.com/office/drawing/2010/main" val="0"/>
@@ -3629,7 +3029,7 @@
                   <pic:spPr bwMode="auto">
                     <a:xfrm>
                       <a:off x="0" y="0"/>
-                      <a:ext cx="2725076" cy="1787762"/>
+                      <a:ext cx="2655814" cy="2330262"/>
                     </a:xfrm>
                     <a:prstGeom prst="rect">
                       <a:avLst/>
@@ -3649,21 +3049,30 @@
     <w:p>
       <w:pPr>
         <w:pStyle w:val="Judul3"/>
-        <w:rPr>
-          <w:lang w:val="id-ID"/>
-        </w:rPr>
-      </w:pPr>
-      <w:r>
-        <w:t>2.</w:t>
-      </w:r>
-      <w:r>
-        <w:t xml:space="preserve">20 </w:t>
-      </w:r>
-      <w:r>
-        <w:rPr>
-          <w:lang w:val="id-ID"/>
-        </w:rPr>
-        <w:t>Mengatur sendi bagian karakter</w:t>
+      </w:pPr>
+      <w:r>
+        <w:t>4.</w:t>
+      </w:r>
+      <w:r>
+        <w:t>2</w:t>
+      </w:r>
+      <w:r>
+        <w:rPr>
+          <w:lang w:val="id-ID"/>
+        </w:rPr>
+        <w:t>1</w:t>
+      </w:r>
+      <w:r>
+        <w:rPr>
+          <w:lang w:val="id-ID"/>
+        </w:rPr>
+        <w:t xml:space="preserve"> Mata Tampak Samping</w:t>
+      </w:r>
+      <w:r>
+        <w:rPr>
+          <w:lang w:val="id-ID"/>
+        </w:rPr>
+        <w:t xml:space="preserve"> </w:t>
       </w:r>
     </w:p>
     <w:p>
@@ -3671,7 +3080,7 @@
         <w:pStyle w:val="DaftarParagraf"/>
         <w:numPr>
           <w:ilvl w:val="0"/>
-          <w:numId w:val="19"/>
+          <w:numId w:val="6"/>
         </w:numPr>
         <w:spacing w:line="360" w:lineRule="auto"/>
       </w:pPr>
@@ -3679,51 +3088,7 @@
         <w:rPr>
           <w:lang w:val="id-ID"/>
         </w:rPr>
-        <w:t xml:space="preserve">Atur pose karakter pada </w:t>
-      </w:r>
-      <w:proofErr w:type="spellStart"/>
-      <w:r>
-        <w:rPr>
-          <w:lang w:val="id-ID"/>
-        </w:rPr>
-        <w:t>frame</w:t>
-      </w:r>
-      <w:proofErr w:type="spellEnd"/>
-      <w:r>
-        <w:rPr>
-          <w:lang w:val="id-ID"/>
-        </w:rPr>
-        <w:t xml:space="preserve"> 1, 1</w:t>
-      </w:r>
-      <w:r>
-        <w:rPr>
-          <w:lang w:val="id-ID"/>
-        </w:rPr>
-        <w:t>5</w:t>
-      </w:r>
-      <w:r>
-        <w:rPr>
-          <w:lang w:val="id-ID"/>
-        </w:rPr>
-        <w:t xml:space="preserve">. </w:t>
-      </w:r>
-      <w:r>
-        <w:rPr>
-          <w:lang w:val="id-ID"/>
-        </w:rPr>
-        <w:t>30</w:t>
-      </w:r>
-      <w:r>
-        <w:rPr>
-          <w:lang w:val="id-ID"/>
-        </w:rPr>
-        <w:t xml:space="preserve">, dan </w:t>
-      </w:r>
-      <w:r>
-        <w:rPr>
-          <w:lang w:val="id-ID"/>
-        </w:rPr>
-        <w:t>45</w:t>
+        <w:t>Hasil keseluruhan kurang lebih seperti ini</w:t>
       </w:r>
     </w:p>
     <w:p>
@@ -3734,11 +3099,14 @@
         <w:jc w:val="center"/>
       </w:pPr>
       <w:r>
+        <w:rPr>
+          <w:noProof/>
+        </w:rPr>
         <w:drawing>
-          <wp:inline distT="0" distB="0" distL="0" distR="0" wp14:anchorId="49E4A70C" wp14:editId="1A64B38A">
-            <wp:extent cx="3151909" cy="1448679"/>
+          <wp:inline distT="0" distB="0" distL="0" distR="0" wp14:anchorId="07553AD3" wp14:editId="15279007">
+            <wp:extent cx="2695442" cy="1798320"/>
             <wp:effectExtent l="0" t="0" r="0" b="0"/>
-            <wp:docPr id="554677952" name="Gambar 1"/>
+            <wp:docPr id="1990433735" name="Gambar 16"/>
             <wp:cNvGraphicFramePr>
               <a:graphicFrameLocks xmlns:a="http://schemas.openxmlformats.org/drawingml/2006/main" noChangeAspect="1"/>
             </wp:cNvGraphicFramePr>
@@ -3746,150 +3114,13 @@
               <a:graphicData uri="http://schemas.openxmlformats.org/drawingml/2006/picture">
                 <pic:pic xmlns:pic="http://schemas.openxmlformats.org/drawingml/2006/picture">
                   <pic:nvPicPr>
-                    <pic:cNvPr id="554677952" name=""/>
-                    <pic:cNvPicPr/>
-                  </pic:nvPicPr>
-                  <pic:blipFill>
-                    <a:blip r:embed="rId29"/>
-                    <a:stretch>
-                      <a:fillRect/>
-                    </a:stretch>
-                  </pic:blipFill>
-                  <pic:spPr>
-                    <a:xfrm>
-                      <a:off x="0" y="0"/>
-                      <a:ext cx="3174518" cy="1459071"/>
-                    </a:xfrm>
-                    <a:prstGeom prst="rect">
-                      <a:avLst/>
-                    </a:prstGeom>
-                  </pic:spPr>
-                </pic:pic>
-              </a:graphicData>
-            </a:graphic>
-          </wp:inline>
-        </w:drawing>
-      </w:r>
-    </w:p>
-    <w:p>
-      <w:pPr>
-        <w:pStyle w:val="Judul3"/>
-      </w:pPr>
-      <w:r>
-        <w:t>2.2</w:t>
-      </w:r>
-      <w:r>
-        <w:rPr>
-          <w:lang w:val="id-ID"/>
-        </w:rPr>
-        <w:t>1</w:t>
-      </w:r>
-      <w:r>
-        <w:t xml:space="preserve"> </w:t>
-      </w:r>
-      <w:r>
-        <w:rPr>
-          <w:lang w:val="id-ID"/>
-        </w:rPr>
-        <w:t xml:space="preserve">Pose karakter di </w:t>
-      </w:r>
-      <w:proofErr w:type="spellStart"/>
-      <w:r>
-        <w:rPr>
-          <w:lang w:val="id-ID"/>
-        </w:rPr>
-        <w:t>frame</w:t>
-      </w:r>
-      <w:proofErr w:type="spellEnd"/>
-      <w:r>
-        <w:rPr>
-          <w:lang w:val="id-ID"/>
-        </w:rPr>
-        <w:t xml:space="preserve"> 1, 15, 30, dan 45</w:t>
-      </w:r>
-    </w:p>
-    <w:p>
-      <w:pPr>
-        <w:pStyle w:val="DaftarParagraf"/>
-        <w:numPr>
-          <w:ilvl w:val="0"/>
-          <w:numId w:val="19"/>
-        </w:numPr>
-        <w:spacing w:line="360" w:lineRule="auto"/>
-      </w:pPr>
-      <w:r>
-        <w:rPr>
-          <w:lang w:val="id-ID"/>
-        </w:rPr>
-        <w:t xml:space="preserve">Seleksi seluruh </w:t>
-      </w:r>
-      <w:proofErr w:type="spellStart"/>
-      <w:r>
-        <w:rPr>
-          <w:lang w:val="id-ID"/>
-        </w:rPr>
-        <w:t>frame</w:t>
-      </w:r>
-      <w:proofErr w:type="spellEnd"/>
-      <w:r>
-        <w:rPr>
-          <w:lang w:val="id-ID"/>
-        </w:rPr>
-        <w:t xml:space="preserve"> dan buat </w:t>
-      </w:r>
-      <w:proofErr w:type="spellStart"/>
-      <w:r>
-        <w:rPr>
-          <w:lang w:val="id-ID"/>
-        </w:rPr>
-        <w:t>classic</w:t>
-      </w:r>
-      <w:proofErr w:type="spellEnd"/>
-      <w:r>
-        <w:rPr>
-          <w:lang w:val="id-ID"/>
-        </w:rPr>
-        <w:t xml:space="preserve"> </w:t>
-      </w:r>
-      <w:proofErr w:type="spellStart"/>
-      <w:r>
-        <w:rPr>
-          <w:lang w:val="id-ID"/>
-        </w:rPr>
-        <w:t>tween</w:t>
-      </w:r>
-      <w:proofErr w:type="spellEnd"/>
-    </w:p>
-    <w:p>
-      <w:pPr>
-        <w:pStyle w:val="DaftarParagraf"/>
-        <w:spacing w:line="360" w:lineRule="auto"/>
-        <w:ind w:left="1080"/>
-        <w:jc w:val="center"/>
-      </w:pPr>
-      <w:r>
-        <w:rPr>
-          <w:noProof/>
-        </w:rPr>
-        <w:drawing>
-          <wp:inline distT="0" distB="0" distL="0" distR="0" wp14:anchorId="612D7D0B" wp14:editId="21B59D35">
-            <wp:extent cx="3699163" cy="1112499"/>
-            <wp:effectExtent l="0" t="0" r="0" b="0"/>
-            <wp:docPr id="635495285" name="Gambar 1"/>
-            <wp:cNvGraphicFramePr>
-              <a:graphicFrameLocks xmlns:a="http://schemas.openxmlformats.org/drawingml/2006/main" noChangeAspect="1"/>
-            </wp:cNvGraphicFramePr>
-            <a:graphic xmlns:a="http://schemas.openxmlformats.org/drawingml/2006/main">
-              <a:graphicData uri="http://schemas.openxmlformats.org/drawingml/2006/picture">
-                <pic:pic xmlns:pic="http://schemas.openxmlformats.org/drawingml/2006/picture">
-                  <pic:nvPicPr>
-                    <pic:cNvPr id="0" name="Picture 1"/>
+                    <pic:cNvPr id="0" name="Picture 16"/>
                     <pic:cNvPicPr>
                       <a:picLocks noChangeAspect="1" noChangeArrowheads="1"/>
                     </pic:cNvPicPr>
                   </pic:nvPicPr>
                   <pic:blipFill>
-                    <a:blip r:embed="rId30" cstate="print">
+                    <a:blip r:embed="rId28" cstate="print">
                       <a:extLst>
                         <a:ext uri="{28A0092B-C50C-407E-A947-70E740481C1C}">
                           <a14:useLocalDpi xmlns:a14="http://schemas.microsoft.com/office/drawing/2010/main" val="0"/>
@@ -3904,7 +3135,7 @@
                   <pic:spPr bwMode="auto">
                     <a:xfrm>
                       <a:off x="0" y="0"/>
-                      <a:ext cx="3716832" cy="1117813"/>
+                      <a:ext cx="2700885" cy="1801951"/>
                     </a:xfrm>
                     <a:prstGeom prst="rect">
                       <a:avLst/>
@@ -3929,170 +3160,28 @@
         </w:rPr>
       </w:pPr>
       <w:r>
-        <w:t>2.2</w:t>
-      </w:r>
-      <w:r>
-        <w:rPr>
-          <w:lang w:val="id-ID"/>
-        </w:rPr>
+        <w:t>4.</w:t>
+      </w:r>
+      <w:r>
         <w:t>2</w:t>
       </w:r>
       <w:r>
+        <w:rPr>
+          <w:lang w:val="id-ID"/>
+        </w:rPr>
+        <w:t>2</w:t>
+      </w:r>
+      <w:r>
         <w:t xml:space="preserve"> </w:t>
       </w:r>
       <w:r>
         <w:rPr>
           <w:lang w:val="id-ID"/>
         </w:rPr>
-        <w:t xml:space="preserve">Membuat </w:t>
-      </w:r>
-      <w:proofErr w:type="spellStart"/>
-      <w:r>
-        <w:rPr>
-          <w:lang w:val="id-ID"/>
-        </w:rPr>
-        <w:t>classic</w:t>
-      </w:r>
-      <w:proofErr w:type="spellEnd"/>
-      <w:r>
-        <w:rPr>
-          <w:lang w:val="id-ID"/>
-        </w:rPr>
-        <w:t xml:space="preserve"> </w:t>
-      </w:r>
-      <w:proofErr w:type="spellStart"/>
-      <w:r>
-        <w:rPr>
-          <w:lang w:val="id-ID"/>
-        </w:rPr>
-        <w:t>tween</w:t>
-      </w:r>
-      <w:proofErr w:type="spellEnd"/>
-      <w:r>
-        <w:rPr>
-          <w:lang w:val="id-ID"/>
-        </w:rPr>
-        <w:t xml:space="preserve"> seluruh </w:t>
-      </w:r>
-      <w:proofErr w:type="spellStart"/>
-      <w:r>
-        <w:rPr>
-          <w:lang w:val="id-ID"/>
-        </w:rPr>
-        <w:t>frame</w:t>
-      </w:r>
-      <w:proofErr w:type="spellEnd"/>
+        <w:t>Hasil 3D Modeling</w:t>
+      </w:r>
     </w:p>
     <w:p/>
-    <w:p>
-      <w:pPr>
-        <w:pStyle w:val="DaftarParagraf"/>
-        <w:numPr>
-          <w:ilvl w:val="0"/>
-          <w:numId w:val="19"/>
-        </w:numPr>
-        <w:spacing w:line="360" w:lineRule="auto"/>
-      </w:pPr>
-      <w:r>
-        <w:rPr>
-          <w:lang w:val="id-ID"/>
-        </w:rPr>
-        <w:lastRenderedPageBreak/>
-        <w:t xml:space="preserve">Jalankan dengan </w:t>
-      </w:r>
-      <w:proofErr w:type="spellStart"/>
-      <w:r>
-        <w:rPr>
-          <w:lang w:val="id-ID"/>
-        </w:rPr>
-        <w:t>Ctrl+Enter</w:t>
-      </w:r>
-      <w:proofErr w:type="spellEnd"/>
-    </w:p>
-    <w:p>
-      <w:pPr>
-        <w:pStyle w:val="DaftarParagraf"/>
-        <w:spacing w:line="360" w:lineRule="auto"/>
-        <w:ind w:left="1080"/>
-        <w:jc w:val="center"/>
-      </w:pPr>
-      <w:r>
-        <w:rPr>
-          <w:noProof/>
-        </w:rPr>
-        <w:drawing>
-          <wp:inline distT="0" distB="0" distL="0" distR="0" wp14:anchorId="35805F01" wp14:editId="443C19B3">
-            <wp:extent cx="3519054" cy="1974341"/>
-            <wp:effectExtent l="0" t="0" r="5715" b="6985"/>
-            <wp:docPr id="217878452" name="Gambar 3"/>
-            <wp:cNvGraphicFramePr>
-              <a:graphicFrameLocks xmlns:a="http://schemas.openxmlformats.org/drawingml/2006/main" noChangeAspect="1"/>
-            </wp:cNvGraphicFramePr>
-            <a:graphic xmlns:a="http://schemas.openxmlformats.org/drawingml/2006/main">
-              <a:graphicData uri="http://schemas.openxmlformats.org/drawingml/2006/picture">
-                <pic:pic xmlns:pic="http://schemas.openxmlformats.org/drawingml/2006/picture">
-                  <pic:nvPicPr>
-                    <pic:cNvPr id="0" name="Picture 8"/>
-                    <pic:cNvPicPr>
-                      <a:picLocks noChangeAspect="1" noChangeArrowheads="1"/>
-                    </pic:cNvPicPr>
-                  </pic:nvPicPr>
-                  <pic:blipFill>
-                    <a:blip r:embed="rId31" cstate="print">
-                      <a:extLst>
-                        <a:ext uri="{28A0092B-C50C-407E-A947-70E740481C1C}">
-                          <a14:useLocalDpi xmlns:a14="http://schemas.microsoft.com/office/drawing/2010/main" val="0"/>
-                        </a:ext>
-                      </a:extLst>
-                    </a:blip>
-                    <a:srcRect/>
-                    <a:stretch>
-                      <a:fillRect/>
-                    </a:stretch>
-                  </pic:blipFill>
-                  <pic:spPr bwMode="auto">
-                    <a:xfrm>
-                      <a:off x="0" y="0"/>
-                      <a:ext cx="3525157" cy="1977765"/>
-                    </a:xfrm>
-                    <a:prstGeom prst="rect">
-                      <a:avLst/>
-                    </a:prstGeom>
-                    <a:noFill/>
-                    <a:ln>
-                      <a:noFill/>
-                    </a:ln>
-                  </pic:spPr>
-                </pic:pic>
-              </a:graphicData>
-            </a:graphic>
-          </wp:inline>
-        </w:drawing>
-      </w:r>
-    </w:p>
-    <w:p>
-      <w:pPr>
-        <w:pStyle w:val="Judul3"/>
-      </w:pPr>
-      <w:r>
-        <w:t>2.2</w:t>
-      </w:r>
-      <w:r>
-        <w:rPr>
-          <w:lang w:val="id-ID"/>
-        </w:rPr>
-        <w:t>3</w:t>
-      </w:r>
-      <w:r>
-        <w:t xml:space="preserve"> </w:t>
-      </w:r>
-      <w:r>
-        <w:rPr>
-          <w:lang w:val="id-ID"/>
-        </w:rPr>
-        <w:t>Hasil animasi</w:t>
-      </w:r>
-    </w:p>
     <w:p>
       <w:pPr>
         <w:pStyle w:val="DaftarParagraf"/>
@@ -4113,6 +3202,7 @@
           <w:bCs/>
           <w:lang w:val="en-US"/>
         </w:rPr>
+        <w:lastRenderedPageBreak/>
         <w:t xml:space="preserve">Link </w:t>
       </w:r>
       <w:proofErr w:type="spellStart"/>
@@ -4156,11 +3246,11 @@
         <w:rPr>
           <w:lang w:val="en-US"/>
         </w:rPr>
-        <w:t>https://github.com/EsaAryaMahardika/PraktikumAnimasiGame/tree/main/Pertemuan%202</w:t>
+        <w:t>https://github.com/EsaAryaMahardika/PraktikumAnimasiGame/tree/main/Pertemuan%204</w:t>
       </w:r>
     </w:p>
     <w:sectPr>
-      <w:headerReference w:type="default" r:id="rId32"/>
+      <w:headerReference w:type="default" r:id="rId29"/>
       <w:pgSz w:w="11906" w:h="16838"/>
       <w:pgMar w:top="1701" w:right="1701" w:bottom="1701" w:left="2268" w:header="706" w:footer="706" w:gutter="0"/>
       <w:cols w:space="708"/>
@@ -5753,7 +4843,7 @@
   <w:abstractNum w:abstractNumId="15" w15:restartNumberingAfterBreak="0">
     <w:nsid w:val="7EAD7782"/>
     <w:multiLevelType w:val="hybridMultilevel"/>
-    <w:tmpl w:val="DFE03070"/>
+    <w:tmpl w:val="1BB6758C"/>
     <w:lvl w:ilvl="0" w:tplc="4BA0CEAA">
       <w:start w:val="1"/>
       <w:numFmt w:val="decimal"/>

</xml_diff>